<commit_message>
I am getting Good At My job At Working On A PC
</commit_message>
<xml_diff>
--- a/MY WORK.docx
+++ b/MY WORK.docx
@@ -11,10 +11,7 @@
         </w:rPr>
       </w:pPr>
       <w:r>
-        <w:t>/</w:t>
-      </w:r>
-      <w:r>
-        <w:t xml:space="preserve">                                                                     </w:t>
+        <w:t xml:space="preserve">                                                                    </w:t>
       </w:r>
       <w:r>
         <w:rPr>
@@ -74,6 +71,7 @@
         <w:rPr>
           <w:sz w:val="24"/>
           <w:szCs w:val="24"/>
+          <w:vertAlign w:val="subscript"/>
         </w:rPr>
       </w:pPr>
     </w:p>
@@ -113,50 +111,70 @@
           <w:sz w:val="24"/>
           <w:szCs w:val="24"/>
         </w:rPr>
-        <w:t>Flynn&amp;#39;s Arcade has been slowly losing money as the trend for accessing video games has moved away from social</w:t>
-      </w:r>
-    </w:p>
-    <w:p>
-      <w:pPr>
-        <w:rPr>
-          <w:sz w:val="24"/>
-          <w:szCs w:val="24"/>
-        </w:rPr>
-      </w:pPr>
-      <w:r>
-        <w:rPr>
-          <w:sz w:val="24"/>
-          <w:szCs w:val="24"/>
-        </w:rPr>
-        <w:t>&amp;#39</w:t>
-      </w:r>
-      <w:r>
-        <w:rPr>
-          <w:sz w:val="24"/>
-          <w:szCs w:val="24"/>
-        </w:rPr>
-        <w:t>; video</w:t>
-      </w:r>
-      <w:r>
-        <w:rPr>
-          <w:sz w:val="24"/>
-          <w:szCs w:val="24"/>
-        </w:rPr>
-        <w:t xml:space="preserve"> game arcades&amp;#39; to at home &amp;#39</w:t>
-      </w:r>
-      <w:r>
-        <w:rPr>
-          <w:sz w:val="24"/>
-          <w:szCs w:val="24"/>
-        </w:rPr>
-        <w:t>; video</w:t>
-      </w:r>
-      <w:r>
-        <w:rPr>
-          <w:sz w:val="24"/>
-          <w:szCs w:val="24"/>
-        </w:rPr>
-        <w:t xml:space="preserve"> game consoles&amp;#39; such as the Atari &amp;amp; </w:t>
+        <w:t>Flynn’s</w:t>
+      </w:r>
+      <w:r>
+        <w:rPr>
+          <w:sz w:val="24"/>
+          <w:szCs w:val="24"/>
+        </w:rPr>
+        <w:t xml:space="preserve"> Arcade has been slowly losing money as the trend for accessing video games has moved away from social</w:t>
+      </w:r>
+      <w:r>
+        <w:rPr>
+          <w:sz w:val="24"/>
+          <w:szCs w:val="24"/>
+        </w:rPr>
+        <w:t xml:space="preserve"> </w:t>
+      </w:r>
+      <w:r>
+        <w:rPr>
+          <w:sz w:val="24"/>
+          <w:szCs w:val="24"/>
+        </w:rPr>
+        <w:t>Video</w:t>
+      </w:r>
+      <w:r>
+        <w:rPr>
+          <w:sz w:val="24"/>
+          <w:szCs w:val="24"/>
+        </w:rPr>
+        <w:t xml:space="preserve"> g</w:t>
+      </w:r>
+      <w:r>
+        <w:rPr>
+          <w:sz w:val="24"/>
+          <w:szCs w:val="24"/>
+        </w:rPr>
+        <w:t xml:space="preserve">ame arcades and to at home and </w:t>
+      </w:r>
+      <w:r>
+        <w:rPr>
+          <w:sz w:val="24"/>
+          <w:szCs w:val="24"/>
+        </w:rPr>
+        <w:t>video</w:t>
+      </w:r>
+      <w:r>
+        <w:rPr>
+          <w:sz w:val="24"/>
+          <w:szCs w:val="24"/>
+        </w:rPr>
+        <w:t xml:space="preserve"> game conso</w:t>
+      </w:r>
+      <w:r>
+        <w:rPr>
+          <w:sz w:val="24"/>
+          <w:szCs w:val="24"/>
+        </w:rPr>
+        <w:t>les</w:t>
+      </w:r>
+      <w:r>
+        <w:rPr>
+          <w:sz w:val="24"/>
+          <w:szCs w:val="24"/>
+        </w:rPr>
+        <w:t xml:space="preserve"> such as the Atari &amp;amp; </w:t>
       </w:r>
       <w:r>
         <w:rPr>
@@ -170,51 +188,56 @@
           <w:sz w:val="24"/>
           <w:szCs w:val="24"/>
         </w:rPr>
-        <w:t xml:space="preserve"> 64. Flynn wants to</w:t>
-      </w:r>
-    </w:p>
-    <w:p>
-      <w:pPr>
-        <w:rPr>
-          <w:sz w:val="24"/>
-          <w:szCs w:val="24"/>
-        </w:rPr>
-      </w:pPr>
-      <w:r>
-        <w:rPr>
-          <w:sz w:val="24"/>
-          <w:szCs w:val="24"/>
-        </w:rPr>
-        <w:t>Reposition</w:t>
-      </w:r>
-      <w:r>
-        <w:rPr>
-          <w:sz w:val="24"/>
-          <w:szCs w:val="24"/>
-        </w:rPr>
-        <w:t xml:space="preserve"> his business as a venue for selling new games and trading used games. Flynn wants you to design and</w:t>
-      </w:r>
-    </w:p>
-    <w:p>
-      <w:pPr>
-        <w:rPr>
-          <w:sz w:val="24"/>
-          <w:szCs w:val="24"/>
-        </w:rPr>
-      </w:pPr>
-      <w:r>
-        <w:rPr>
-          <w:sz w:val="24"/>
-          <w:szCs w:val="24"/>
-        </w:rPr>
-        <w:t>Create</w:t>
-      </w:r>
-      <w:r>
-        <w:rPr>
-          <w:sz w:val="24"/>
-          <w:szCs w:val="24"/>
-        </w:rPr>
-        <w:t xml:space="preserve"> ‘alpha phase’ website that communicates his new business model. (Mor</w:t>
+        <w:t xml:space="preserve"> 64. Flynn wants </w:t>
+      </w:r>
+      <w:r>
+        <w:rPr>
+          <w:sz w:val="24"/>
+          <w:szCs w:val="24"/>
+        </w:rPr>
+        <w:t>to Reposition</w:t>
+      </w:r>
+      <w:r>
+        <w:rPr>
+          <w:sz w:val="24"/>
+          <w:szCs w:val="24"/>
+        </w:rPr>
+        <w:t xml:space="preserve"> his business as a venue for selling new games and trading used games. Flynn wants you to design </w:t>
+      </w:r>
+      <w:r>
+        <w:rPr>
+          <w:sz w:val="24"/>
+          <w:szCs w:val="24"/>
+        </w:rPr>
+        <w:t>and Create</w:t>
+      </w:r>
+      <w:r>
+        <w:rPr>
+          <w:sz w:val="24"/>
+          <w:szCs w:val="24"/>
+        </w:rPr>
+        <w:t xml:space="preserve"> alpha phase </w:t>
+      </w:r>
+      <w:r>
+        <w:rPr>
+          <w:sz w:val="24"/>
+          <w:szCs w:val="24"/>
+        </w:rPr>
+        <w:t>website that commun</w:t>
+      </w:r>
+      <w:r>
+        <w:rPr>
+          <w:sz w:val="24"/>
+          <w:szCs w:val="24"/>
+        </w:rPr>
+        <w:t xml:space="preserve">icates his new business model. </w:t>
+      </w:r>
+      <w:r>
+        <w:rPr>
+          <w:sz w:val="24"/>
+          <w:szCs w:val="24"/>
+        </w:rPr>
+        <w:t>Mor</w:t>
       </w:r>
       <w:r>
         <w:rPr>
@@ -379,6 +402,32 @@
           <w:szCs w:val="24"/>
         </w:rPr>
       </w:pPr>
+    </w:p>
+    <w:p>
+      <w:pPr>
+        <w:rPr>
+          <w:b/>
+          <w:sz w:val="24"/>
+          <w:szCs w:val="24"/>
+        </w:rPr>
+      </w:pPr>
+    </w:p>
+    <w:p>
+      <w:pPr>
+        <w:rPr>
+          <w:b/>
+          <w:sz w:val="24"/>
+          <w:szCs w:val="24"/>
+        </w:rPr>
+      </w:pPr>
+      <w:r>
+        <w:rPr>
+          <w:b/>
+          <w:sz w:val="24"/>
+          <w:szCs w:val="24"/>
+        </w:rPr>
+        <w:t xml:space="preserve">                                                                 </w:t>
+      </w:r>
     </w:p>
     <w:p>
       <w:pPr>
@@ -404,48 +453,243 @@
           <w:szCs w:val="24"/>
         </w:rPr>
         <w:lastRenderedPageBreak/>
-        <w:t xml:space="preserve">                                                                      </w:t>
-      </w:r>
-      <w:r>
-        <w:rPr>
-          <w:b/>
-          <w:sz w:val="24"/>
-          <w:szCs w:val="24"/>
-        </w:rPr>
-        <w:t xml:space="preserve">    </w:t>
-      </w:r>
-      <w:proofErr w:type="spellStart"/>
+        <w:t xml:space="preserve">     </w:t>
+      </w:r>
+      <w:r>
+        <w:rPr>
+          <w:b/>
+          <w:sz w:val="24"/>
+          <w:szCs w:val="24"/>
+        </w:rPr>
+        <w:t xml:space="preserve">  </w:t>
+      </w:r>
+      <w:r>
+        <w:rPr>
+          <w:b/>
+          <w:sz w:val="24"/>
+          <w:szCs w:val="24"/>
+        </w:rPr>
+        <w:t xml:space="preserve">                                                                    </w:t>
+      </w:r>
+      <w:r>
+        <w:rPr>
+          <w:b/>
+          <w:sz w:val="24"/>
+          <w:szCs w:val="24"/>
+        </w:rPr>
+        <w:t xml:space="preserve">  </w:t>
+      </w:r>
       <w:r>
         <w:rPr>
           <w:b/>
           <w:sz w:val="36"/>
           <w:szCs w:val="36"/>
         </w:rPr>
-        <w:t>Cms</w:t>
-      </w:r>
-      <w:proofErr w:type="spellEnd"/>
-      <w:r>
-        <w:rPr>
-          <w:b/>
+        <w:t xml:space="preserve">Cms </w:t>
+      </w:r>
+    </w:p>
+    <w:p>
+      <w:pPr>
+        <w:rPr>
+          <w:sz w:val="24"/>
+          <w:szCs w:val="24"/>
+        </w:rPr>
+      </w:pPr>
+    </w:p>
+    <w:p>
+      <w:pPr>
+        <w:rPr>
+          <w:rStyle w:val="e24kjd"/>
+          <w:rFonts w:ascii="Arial" w:hAnsi="Arial" w:cs="Arial"/>
+          <w:color w:val="222222"/>
+          <w:sz w:val="24"/>
+          <w:szCs w:val="24"/>
+        </w:rPr>
+      </w:pPr>
+      <w:r>
+        <w:rPr>
+          <w:rStyle w:val="e24kjd"/>
+          <w:rFonts w:ascii="Arial" w:hAnsi="Arial" w:cs="Arial"/>
+          <w:color w:val="222222"/>
+          <w:sz w:val="24"/>
+          <w:szCs w:val="24"/>
+        </w:rPr>
+        <w:t xml:space="preserve">A </w:t>
+      </w:r>
+      <w:r>
+        <w:rPr>
+          <w:rStyle w:val="e24kjd"/>
+          <w:rFonts w:ascii="Arial" w:hAnsi="Arial" w:cs="Arial"/>
+          <w:bCs/>
+          <w:color w:val="222222"/>
+          <w:sz w:val="24"/>
+          <w:szCs w:val="24"/>
+        </w:rPr>
+        <w:t>content management system</w:t>
+      </w:r>
+      <w:r>
+        <w:rPr>
+          <w:rStyle w:val="e24kjd"/>
+          <w:rFonts w:ascii="Arial" w:hAnsi="Arial" w:cs="Arial"/>
+          <w:color w:val="222222"/>
+          <w:sz w:val="24"/>
+          <w:szCs w:val="24"/>
+        </w:rPr>
+        <w:t xml:space="preserve"> </w:t>
+      </w:r>
+      <w:r>
+        <w:rPr>
+          <w:rStyle w:val="e24kjd"/>
+          <w:rFonts w:ascii="Arial" w:hAnsi="Arial" w:cs="Arial"/>
+          <w:bCs/>
+          <w:color w:val="222222"/>
+          <w:sz w:val="24"/>
+          <w:szCs w:val="24"/>
+        </w:rPr>
+        <w:t>CMS</w:t>
+      </w:r>
+      <w:r>
+        <w:rPr>
+          <w:rStyle w:val="e24kjd"/>
+          <w:rFonts w:ascii="Arial" w:hAnsi="Arial" w:cs="Arial"/>
+          <w:color w:val="222222"/>
+          <w:sz w:val="24"/>
+          <w:szCs w:val="24"/>
+        </w:rPr>
+        <w:t xml:space="preserve"> is a software application or set of related programs that are used to create and manage digital content. CM </w:t>
+      </w:r>
+      <w:r>
+        <w:rPr>
+          <w:rStyle w:val="e24kjd"/>
+          <w:rFonts w:ascii="Arial" w:hAnsi="Arial" w:cs="Arial"/>
+          <w:color w:val="222222"/>
+          <w:sz w:val="24"/>
+          <w:szCs w:val="24"/>
+        </w:rPr>
+        <w:t>t</w:t>
+      </w:r>
+      <w:r>
+        <w:rPr>
+          <w:rStyle w:val="e24kjd"/>
+          <w:rFonts w:ascii="Arial" w:hAnsi="Arial" w:cs="Arial"/>
+          <w:color w:val="222222"/>
+          <w:sz w:val="24"/>
+          <w:szCs w:val="24"/>
+        </w:rPr>
+        <w:t>es are typically u</w:t>
+      </w:r>
+      <w:r>
+        <w:rPr>
+          <w:rStyle w:val="e24kjd"/>
+          <w:rFonts w:ascii="Arial" w:hAnsi="Arial" w:cs="Arial"/>
+          <w:color w:val="222222"/>
+          <w:sz w:val="24"/>
+          <w:szCs w:val="24"/>
+        </w:rPr>
+        <w:t>sed for</w:t>
+      </w:r>
+      <w:r>
+        <w:rPr>
+          <w:rStyle w:val="e24kjd"/>
+          <w:rFonts w:ascii="Arial" w:hAnsi="Arial" w:cs="Arial"/>
+          <w:color w:val="222222"/>
+          <w:sz w:val="24"/>
+          <w:szCs w:val="24"/>
+        </w:rPr>
+        <w:t xml:space="preserve"> enterprise c</w:t>
+      </w:r>
+      <w:r>
+        <w:rPr>
+          <w:rStyle w:val="e24kjd"/>
+          <w:rFonts w:ascii="Arial" w:hAnsi="Arial" w:cs="Arial"/>
+          <w:color w:val="222222"/>
+          <w:sz w:val="24"/>
+          <w:szCs w:val="24"/>
+        </w:rPr>
+        <w:t xml:space="preserve">ontent management ECM and web content management WCM </w:t>
+      </w:r>
+    </w:p>
+    <w:p>
+      <w:pPr>
+        <w:rPr>
+          <w:rStyle w:val="e24kjd"/>
+          <w:rFonts w:ascii="Arial" w:hAnsi="Arial" w:cs="Arial"/>
+          <w:color w:val="222222"/>
+          <w:sz w:val="24"/>
+          <w:szCs w:val="24"/>
+        </w:rPr>
+      </w:pPr>
+    </w:p>
+    <w:p>
+      <w:pPr>
+        <w:rPr>
+          <w:rStyle w:val="e24kjd"/>
+          <w:rFonts w:ascii="Arial" w:hAnsi="Arial" w:cs="Arial"/>
+          <w:color w:val="222222"/>
+          <w:sz w:val="24"/>
+          <w:szCs w:val="24"/>
+        </w:rPr>
+      </w:pPr>
+    </w:p>
+    <w:p>
+      <w:pPr>
+        <w:rPr>
+          <w:rStyle w:val="e24kjd"/>
+          <w:rFonts w:ascii="Arial" w:hAnsi="Arial" w:cs="Arial"/>
+          <w:b/>
+          <w:color w:val="222222"/>
           <w:sz w:val="36"/>
           <w:szCs w:val="36"/>
         </w:rPr>
-        <w:t xml:space="preserve"> </w:t>
-      </w:r>
-    </w:p>
-    <w:p>
-      <w:pPr>
-        <w:rPr>
-          <w:b/>
+      </w:pPr>
+      <w:r>
+        <w:rPr>
+          <w:rStyle w:val="e24kjd"/>
+          <w:rFonts w:ascii="Arial" w:hAnsi="Arial" w:cs="Arial"/>
+          <w:color w:val="222222"/>
+          <w:sz w:val="24"/>
+          <w:szCs w:val="24"/>
+        </w:rPr>
+        <w:t xml:space="preserve">                               </w:t>
+      </w:r>
+      <w:r>
+        <w:rPr>
+          <w:rStyle w:val="e24kjd"/>
+          <w:rFonts w:ascii="Arial" w:hAnsi="Arial" w:cs="Arial"/>
+          <w:color w:val="222222"/>
+          <w:sz w:val="24"/>
+          <w:szCs w:val="24"/>
+        </w:rPr>
+        <w:t xml:space="preserve">                               </w:t>
+      </w:r>
+      <w:r>
+        <w:rPr>
+          <w:rStyle w:val="e24kjd"/>
+          <w:rFonts w:ascii="Arial" w:hAnsi="Arial" w:cs="Arial"/>
+          <w:color w:val="222222"/>
+          <w:sz w:val="24"/>
+          <w:szCs w:val="24"/>
+        </w:rPr>
+        <w:t xml:space="preserve">  </w:t>
+      </w:r>
+      <w:r>
+        <w:rPr>
+          <w:rStyle w:val="e24kjd"/>
+          <w:rFonts w:ascii="Arial" w:hAnsi="Arial" w:cs="Arial"/>
+          <w:b/>
+          <w:color w:val="222222"/>
           <w:sz w:val="36"/>
           <w:szCs w:val="36"/>
         </w:rPr>
-      </w:pPr>
-    </w:p>
-    <w:p>
-      <w:pPr>
-        <w:rPr>
-          <w:b/>
+        <w:t>Ide</w:t>
+      </w:r>
+    </w:p>
+    <w:p>
+      <w:pPr>
+        <w:rPr>
+          <w:rStyle w:val="e24kjd"/>
+          <w:rFonts w:ascii="Arial" w:hAnsi="Arial" w:cs="Arial"/>
+          <w:color w:val="222222"/>
           <w:sz w:val="36"/>
           <w:szCs w:val="36"/>
         </w:rPr>
@@ -454,37 +698,22 @@
     <w:p>
       <w:pPr>
         <w:rPr>
-          <w:sz w:val="24"/>
-          <w:szCs w:val="24"/>
-        </w:rPr>
-      </w:pPr>
-      <w:r>
-        <w:rPr>
-          <w:sz w:val="24"/>
-          <w:szCs w:val="24"/>
-        </w:rPr>
-        <w:t xml:space="preserve">         </w:t>
-      </w:r>
-    </w:p>
-    <w:p>
-      <w:pPr>
-        <w:rPr>
-          <w:rStyle w:val="e24kjd"/>
-          <w:rFonts w:ascii="Arial" w:hAnsi="Arial" w:cs="Arial"/>
-          <w:color w:val="222222"/>
-          <w:sz w:val="24"/>
-          <w:szCs w:val="24"/>
-        </w:rPr>
-      </w:pPr>
-      <w:r>
-        <w:rPr>
-          <w:rStyle w:val="e24kjd"/>
-          <w:rFonts w:ascii="Arial" w:hAnsi="Arial" w:cs="Arial"/>
-          <w:color w:val="222222"/>
-          <w:sz w:val="20"/>
-          <w:szCs w:val="20"/>
-        </w:rPr>
-        <w:t xml:space="preserve">A </w:t>
+          <w:rStyle w:val="e24kjd"/>
+          <w:rFonts w:ascii="Arial" w:hAnsi="Arial" w:cs="Arial"/>
+          <w:color w:val="222222"/>
+          <w:sz w:val="24"/>
+          <w:szCs w:val="24"/>
+        </w:rPr>
+      </w:pPr>
+      <w:r>
+        <w:rPr>
+          <w:rStyle w:val="e24kjd"/>
+          <w:rFonts w:ascii="Arial" w:hAnsi="Arial" w:cs="Arial"/>
+          <w:color w:val="222222"/>
+          <w:sz w:val="24"/>
+          <w:szCs w:val="24"/>
+        </w:rPr>
+        <w:t xml:space="preserve"> A </w:t>
       </w:r>
       <w:r>
         <w:rPr>
@@ -492,18 +721,18 @@
           <w:rFonts w:ascii="Arial" w:hAnsi="Arial" w:cs="Arial"/>
           <w:bCs/>
           <w:color w:val="222222"/>
-          <w:sz w:val="20"/>
-          <w:szCs w:val="20"/>
-        </w:rPr>
-        <w:t>content management system</w:t>
-      </w:r>
-      <w:r>
-        <w:rPr>
-          <w:rStyle w:val="e24kjd"/>
-          <w:rFonts w:ascii="Arial" w:hAnsi="Arial" w:cs="Arial"/>
-          <w:color w:val="222222"/>
-          <w:sz w:val="20"/>
-          <w:szCs w:val="20"/>
+          <w:sz w:val="24"/>
+          <w:szCs w:val="24"/>
+        </w:rPr>
+        <w:t>java ide</w:t>
+      </w:r>
+      <w:r>
+        <w:rPr>
+          <w:rStyle w:val="e24kjd"/>
+          <w:rFonts w:ascii="Arial" w:hAnsi="Arial" w:cs="Arial"/>
+          <w:color w:val="222222"/>
+          <w:sz w:val="24"/>
+          <w:szCs w:val="24"/>
         </w:rPr>
         <w:t xml:space="preserve"> </w:t>
       </w:r>
@@ -511,281 +740,72 @@
         <w:rPr>
           <w:rStyle w:val="e24kjd"/>
           <w:rFonts w:ascii="Arial" w:hAnsi="Arial" w:cs="Arial"/>
+          <w:color w:val="222222"/>
+          <w:sz w:val="24"/>
+          <w:szCs w:val="24"/>
+        </w:rPr>
+        <w:t>for Int</w:t>
+      </w:r>
+      <w:r>
+        <w:rPr>
+          <w:rStyle w:val="e24kjd"/>
+          <w:rFonts w:ascii="Arial" w:hAnsi="Arial" w:cs="Arial"/>
+          <w:color w:val="222222"/>
+          <w:sz w:val="24"/>
+          <w:szCs w:val="24"/>
+        </w:rPr>
+        <w:t>egrated Development Environment</w:t>
+      </w:r>
+      <w:r>
+        <w:rPr>
+          <w:rStyle w:val="e24kjd"/>
+          <w:rFonts w:ascii="Arial" w:hAnsi="Arial" w:cs="Arial"/>
+          <w:color w:val="222222"/>
+          <w:sz w:val="24"/>
+          <w:szCs w:val="24"/>
+        </w:rPr>
+        <w:t xml:space="preserve"> is a software application which enables users to more easily write and debug </w:t>
+      </w:r>
+      <w:r>
+        <w:rPr>
+          <w:rStyle w:val="e24kjd"/>
+          <w:rFonts w:ascii="Arial" w:hAnsi="Arial" w:cs="Arial"/>
           <w:bCs/>
           <w:color w:val="222222"/>
-          <w:sz w:val="20"/>
-          <w:szCs w:val="20"/>
-        </w:rPr>
-        <w:t>CMS</w:t>
-      </w:r>
-      <w:r>
-        <w:rPr>
-          <w:rStyle w:val="e24kjd"/>
-          <w:rFonts w:ascii="Arial" w:hAnsi="Arial" w:cs="Arial"/>
-          <w:color w:val="222222"/>
-          <w:sz w:val="20"/>
-          <w:szCs w:val="20"/>
-        </w:rPr>
-        <w:t xml:space="preserve"> is a software application or set of related programs that are used to create and manage digital content. CM </w:t>
-      </w:r>
-      <w:proofErr w:type="spellStart"/>
-      <w:r>
-        <w:rPr>
-          <w:rStyle w:val="e24kjd"/>
-          <w:rFonts w:ascii="Arial" w:hAnsi="Arial" w:cs="Arial"/>
-          <w:color w:val="222222"/>
-          <w:sz w:val="20"/>
-          <w:szCs w:val="20"/>
-        </w:rPr>
-        <w:t>t</w:t>
-      </w:r>
-      <w:r>
-        <w:rPr>
-          <w:rStyle w:val="e24kjd"/>
-          <w:rFonts w:ascii="Arial" w:hAnsi="Arial" w:cs="Arial"/>
-          <w:color w:val="222222"/>
-          <w:sz w:val="20"/>
-          <w:szCs w:val="20"/>
-        </w:rPr>
-        <w:t>es</w:t>
-      </w:r>
-      <w:proofErr w:type="spellEnd"/>
-      <w:r>
-        <w:rPr>
-          <w:rStyle w:val="e24kjd"/>
-          <w:rFonts w:ascii="Arial" w:hAnsi="Arial" w:cs="Arial"/>
-          <w:color w:val="222222"/>
-          <w:sz w:val="20"/>
-          <w:szCs w:val="20"/>
-        </w:rPr>
-        <w:t xml:space="preserve"> are typically u</w:t>
-      </w:r>
-      <w:r>
-        <w:rPr>
-          <w:rStyle w:val="e24kjd"/>
-          <w:rFonts w:ascii="Arial" w:hAnsi="Arial" w:cs="Arial"/>
-          <w:color w:val="222222"/>
-          <w:sz w:val="20"/>
-          <w:szCs w:val="20"/>
-        </w:rPr>
-        <w:t>sed for</w:t>
-      </w:r>
-      <w:r>
-        <w:rPr>
-          <w:rStyle w:val="e24kjd"/>
-          <w:rFonts w:ascii="Arial" w:hAnsi="Arial" w:cs="Arial"/>
-          <w:color w:val="222222"/>
-          <w:sz w:val="20"/>
-          <w:szCs w:val="20"/>
-        </w:rPr>
-        <w:t xml:space="preserve"> enterprise c</w:t>
-      </w:r>
-      <w:r>
-        <w:rPr>
-          <w:rStyle w:val="e24kjd"/>
-          <w:rFonts w:ascii="Arial" w:hAnsi="Arial" w:cs="Arial"/>
-          <w:color w:val="222222"/>
-          <w:sz w:val="20"/>
-          <w:szCs w:val="20"/>
-        </w:rPr>
-        <w:t>ontent management ECM and web content management WCM</w:t>
-      </w:r>
-      <w:r>
-        <w:rPr>
-          <w:rStyle w:val="e24kjd"/>
-          <w:rFonts w:ascii="Arial" w:hAnsi="Arial" w:cs="Arial"/>
-          <w:color w:val="222222"/>
-          <w:sz w:val="24"/>
-          <w:szCs w:val="24"/>
-        </w:rPr>
-        <w:t xml:space="preserve"> </w:t>
-      </w:r>
-    </w:p>
-    <w:p>
-      <w:pPr>
-        <w:rPr>
-          <w:rStyle w:val="e24kjd"/>
-          <w:rFonts w:ascii="Arial" w:hAnsi="Arial" w:cs="Arial"/>
-          <w:color w:val="222222"/>
-          <w:sz w:val="24"/>
-          <w:szCs w:val="24"/>
-        </w:rPr>
-      </w:pPr>
-    </w:p>
-    <w:p>
-      <w:pPr>
-        <w:rPr>
-          <w:rStyle w:val="e24kjd"/>
-          <w:rFonts w:ascii="Arial" w:hAnsi="Arial" w:cs="Arial"/>
-          <w:color w:val="222222"/>
-          <w:sz w:val="24"/>
-          <w:szCs w:val="24"/>
-        </w:rPr>
-      </w:pPr>
-    </w:p>
-    <w:p>
-      <w:pPr>
-        <w:rPr>
-          <w:rStyle w:val="e24kjd"/>
-          <w:rFonts w:ascii="Arial" w:hAnsi="Arial" w:cs="Arial"/>
-          <w:b/>
-          <w:color w:val="222222"/>
-          <w:sz w:val="36"/>
-          <w:szCs w:val="36"/>
-        </w:rPr>
-      </w:pPr>
-      <w:r>
-        <w:rPr>
-          <w:rStyle w:val="e24kjd"/>
-          <w:rFonts w:ascii="Arial" w:hAnsi="Arial" w:cs="Arial"/>
-          <w:color w:val="222222"/>
-          <w:sz w:val="24"/>
-          <w:szCs w:val="24"/>
-        </w:rPr>
-        <w:t xml:space="preserve">                                                                 </w:t>
-      </w:r>
-      <w:r>
-        <w:rPr>
-          <w:rStyle w:val="e24kjd"/>
-          <w:rFonts w:ascii="Arial" w:hAnsi="Arial" w:cs="Arial"/>
-          <w:b/>
-          <w:color w:val="222222"/>
-          <w:sz w:val="36"/>
-          <w:szCs w:val="36"/>
+          <w:sz w:val="24"/>
+          <w:szCs w:val="24"/>
+        </w:rPr>
+        <w:t>Java</w:t>
+      </w:r>
+      <w:r>
+        <w:rPr>
+          <w:rStyle w:val="e24kjd"/>
+          <w:rFonts w:ascii="Arial" w:hAnsi="Arial" w:cs="Arial"/>
+          <w:color w:val="222222"/>
+          <w:sz w:val="24"/>
+          <w:szCs w:val="24"/>
+        </w:rPr>
+        <w:t xml:space="preserve"> programs. Many </w:t>
+      </w:r>
+      <w:r>
+        <w:rPr>
+          <w:rStyle w:val="e24kjd"/>
+          <w:rFonts w:ascii="Arial" w:hAnsi="Arial" w:cs="Arial"/>
+          <w:bCs/>
+          <w:color w:val="222222"/>
+          <w:sz w:val="24"/>
+          <w:szCs w:val="24"/>
         </w:rPr>
         <w:t>Ide</w:t>
       </w:r>
-    </w:p>
-    <w:p>
-      <w:pPr>
-        <w:rPr>
-          <w:rStyle w:val="e24kjd"/>
-          <w:rFonts w:ascii="Arial" w:hAnsi="Arial" w:cs="Arial"/>
-          <w:color w:val="222222"/>
-          <w:sz w:val="36"/>
-          <w:szCs w:val="36"/>
-        </w:rPr>
-      </w:pPr>
-    </w:p>
-    <w:p>
-      <w:pPr>
-        <w:rPr>
-          <w:rStyle w:val="e24kjd"/>
-          <w:rFonts w:ascii="Arial" w:hAnsi="Arial" w:cs="Arial"/>
-          <w:color w:val="222222"/>
-        </w:rPr>
-      </w:pPr>
-      <w:r>
-        <w:rPr>
-          <w:rStyle w:val="e24kjd"/>
-          <w:rFonts w:ascii="Arial" w:hAnsi="Arial" w:cs="Arial"/>
-          <w:color w:val="222222"/>
-          <w:sz w:val="36"/>
-          <w:szCs w:val="36"/>
-        </w:rPr>
-        <w:t xml:space="preserve"> </w:t>
-      </w:r>
-      <w:r>
-        <w:rPr>
-          <w:rStyle w:val="e24kjd"/>
-          <w:rFonts w:ascii="Arial" w:hAnsi="Arial" w:cs="Arial"/>
-          <w:color w:val="222222"/>
-          <w:sz w:val="20"/>
-          <w:szCs w:val="20"/>
-        </w:rPr>
-        <w:t xml:space="preserve">A </w:t>
-      </w:r>
       <w:r>
         <w:rPr>
           <w:rStyle w:val="e24kjd"/>
           <w:rFonts w:ascii="Arial" w:hAnsi="Arial" w:cs="Arial"/>
           <w:bCs/>
           <w:color w:val="222222"/>
-          <w:sz w:val="20"/>
-          <w:szCs w:val="20"/>
-        </w:rPr>
-        <w:t>java ide</w:t>
-      </w:r>
-      <w:r>
-        <w:rPr>
-          <w:rStyle w:val="e24kjd"/>
-          <w:rFonts w:ascii="Arial" w:hAnsi="Arial" w:cs="Arial"/>
-          <w:color w:val="222222"/>
-          <w:sz w:val="20"/>
-          <w:szCs w:val="20"/>
-        </w:rPr>
-        <w:t xml:space="preserve"> </w:t>
-      </w:r>
-      <w:r>
-        <w:rPr>
-          <w:rStyle w:val="e24kjd"/>
-          <w:rFonts w:ascii="Arial" w:hAnsi="Arial" w:cs="Arial"/>
-          <w:color w:val="222222"/>
-          <w:sz w:val="20"/>
-          <w:szCs w:val="20"/>
-        </w:rPr>
-        <w:t>for Int</w:t>
-      </w:r>
-      <w:r>
-        <w:rPr>
-          <w:rStyle w:val="e24kjd"/>
-          <w:rFonts w:ascii="Arial" w:hAnsi="Arial" w:cs="Arial"/>
-          <w:color w:val="222222"/>
-          <w:sz w:val="20"/>
-          <w:szCs w:val="20"/>
-        </w:rPr>
-        <w:t>egrated Development Environment</w:t>
-      </w:r>
-      <w:r>
-        <w:rPr>
-          <w:rStyle w:val="e24kjd"/>
-          <w:rFonts w:ascii="Arial" w:hAnsi="Arial" w:cs="Arial"/>
-          <w:color w:val="222222"/>
-          <w:sz w:val="20"/>
-          <w:szCs w:val="20"/>
-        </w:rPr>
-        <w:t xml:space="preserve"> is a software application which enables users to more easily write and debug </w:t>
-      </w:r>
-      <w:r>
-        <w:rPr>
-          <w:rStyle w:val="e24kjd"/>
-          <w:rFonts w:ascii="Arial" w:hAnsi="Arial" w:cs="Arial"/>
-          <w:bCs/>
-          <w:color w:val="222222"/>
-          <w:sz w:val="20"/>
-          <w:szCs w:val="20"/>
-        </w:rPr>
-        <w:t>Java</w:t>
-      </w:r>
-      <w:r>
-        <w:rPr>
-          <w:rStyle w:val="e24kjd"/>
-          <w:rFonts w:ascii="Arial" w:hAnsi="Arial" w:cs="Arial"/>
-          <w:color w:val="222222"/>
-          <w:sz w:val="20"/>
-          <w:szCs w:val="20"/>
-        </w:rPr>
-        <w:t xml:space="preserve"> programs. Many </w:t>
-      </w:r>
-      <w:r>
-        <w:rPr>
-          <w:rStyle w:val="e24kjd"/>
-          <w:rFonts w:ascii="Arial" w:hAnsi="Arial" w:cs="Arial"/>
-          <w:bCs/>
-          <w:color w:val="222222"/>
-          <w:sz w:val="20"/>
-          <w:szCs w:val="20"/>
-        </w:rPr>
-        <w:t>Ide</w:t>
-      </w:r>
-      <w:r>
-        <w:rPr>
-          <w:rStyle w:val="e24kjd"/>
-          <w:rFonts w:ascii="Arial" w:hAnsi="Arial" w:cs="Arial"/>
-          <w:bCs/>
-          <w:color w:val="222222"/>
-          <w:sz w:val="20"/>
-          <w:szCs w:val="20"/>
+          <w:sz w:val="24"/>
+          <w:szCs w:val="24"/>
         </w:rPr>
         <w:t>s</w:t>
       </w:r>
@@ -794,8 +814,8 @@
           <w:rStyle w:val="e24kjd"/>
           <w:rFonts w:ascii="Arial" w:hAnsi="Arial" w:cs="Arial"/>
           <w:color w:val="222222"/>
-          <w:sz w:val="20"/>
-          <w:szCs w:val="20"/>
+          <w:sz w:val="24"/>
+          <w:szCs w:val="24"/>
         </w:rPr>
         <w:t xml:space="preserve"> pro</w:t>
       </w:r>
@@ -804,8 +824,8 @@
           <w:rStyle w:val="e24kjd"/>
           <w:rFonts w:ascii="Arial" w:hAnsi="Arial" w:cs="Arial"/>
           <w:color w:val="222222"/>
-          <w:sz w:val="20"/>
-          <w:szCs w:val="20"/>
+          <w:sz w:val="24"/>
+          <w:szCs w:val="24"/>
         </w:rPr>
         <w:t>vide features like syntax highli</w:t>
       </w:r>
@@ -814,8 +834,8 @@
           <w:rStyle w:val="e24kjd"/>
           <w:rFonts w:ascii="Arial" w:hAnsi="Arial" w:cs="Arial"/>
           <w:color w:val="222222"/>
-          <w:sz w:val="20"/>
-          <w:szCs w:val="20"/>
+          <w:sz w:val="24"/>
+          <w:szCs w:val="24"/>
         </w:rPr>
         <w:t>ghting and code completion, whi</w:t>
       </w:r>
@@ -824,8 +844,8 @@
           <w:rStyle w:val="e24kjd"/>
           <w:rFonts w:ascii="Arial" w:hAnsi="Arial" w:cs="Arial"/>
           <w:color w:val="222222"/>
-          <w:sz w:val="20"/>
-          <w:szCs w:val="20"/>
+          <w:sz w:val="24"/>
+          <w:szCs w:val="24"/>
         </w:rPr>
         <w:t>ch help the user to code more ea</w:t>
       </w:r>
@@ -834,8 +854,8 @@
           <w:rStyle w:val="e24kjd"/>
           <w:rFonts w:ascii="Arial" w:hAnsi="Arial" w:cs="Arial"/>
           <w:color w:val="222222"/>
-          <w:sz w:val="20"/>
-          <w:szCs w:val="20"/>
+          <w:sz w:val="24"/>
+          <w:szCs w:val="24"/>
         </w:rPr>
         <w:t>sily</w:t>
       </w:r>
@@ -844,6 +864,8 @@
           <w:rStyle w:val="e24kjd"/>
           <w:rFonts w:ascii="Arial" w:hAnsi="Arial" w:cs="Arial"/>
           <w:color w:val="222222"/>
+          <w:sz w:val="24"/>
+          <w:szCs w:val="24"/>
         </w:rPr>
         <w:t xml:space="preserve">. </w:t>
       </w:r>
@@ -914,18 +936,17 @@
           <w:sz w:val="28"/>
           <w:szCs w:val="28"/>
         </w:rPr>
-        <w:t xml:space="preserve">         </w:t>
-      </w:r>
-      <w:r>
-        <w:rPr>
-          <w:rStyle w:val="e24kjd"/>
-          <w:rFonts w:ascii="Arial" w:hAnsi="Arial" w:cs="Arial"/>
-          <w:b/>
+        <w:t xml:space="preserve">       </w:t>
+      </w:r>
+      <w:r>
+        <w:rPr>
+          <w:rStyle w:val="e24kjd"/>
+          <w:rFonts w:ascii="Arial" w:hAnsi="Arial" w:cs="Arial"/>
           <w:color w:val="222222"/>
           <w:sz w:val="28"/>
           <w:szCs w:val="28"/>
         </w:rPr>
-        <w:t xml:space="preserve">Drag </w:t>
+        <w:t xml:space="preserve"> </w:t>
       </w:r>
       <w:r>
         <w:rPr>
@@ -936,32 +957,30 @@
           <w:sz w:val="28"/>
           <w:szCs w:val="28"/>
         </w:rPr>
-        <w:t>and</w:t>
-      </w:r>
-      <w:r>
-        <w:rPr>
-          <w:rStyle w:val="e24kjd"/>
-          <w:rFonts w:ascii="Arial" w:hAnsi="Arial" w:cs="Arial"/>
+        <w:t xml:space="preserve">Drag </w:t>
+      </w:r>
+      <w:r>
+        <w:rPr>
+          <w:rStyle w:val="e24kjd"/>
+          <w:rFonts w:ascii="Arial" w:hAnsi="Arial" w:cs="Arial"/>
+          <w:b/>
           <w:color w:val="222222"/>
           <w:sz w:val="28"/>
           <w:szCs w:val="28"/>
         </w:rPr>
-        <w:t xml:space="preserve"> </w:t>
-      </w:r>
-      <w:r>
-        <w:rPr>
-          <w:rStyle w:val="e24kjd"/>
-          <w:rFonts w:ascii="Arial" w:hAnsi="Arial" w:cs="Arial"/>
-          <w:b/>
+        <w:t>and</w:t>
+      </w:r>
+      <w:r>
+        <w:rPr>
+          <w:rStyle w:val="e24kjd"/>
+          <w:rFonts w:ascii="Arial" w:hAnsi="Arial" w:cs="Arial"/>
           <w:color w:val="222222"/>
           <w:sz w:val="28"/>
           <w:szCs w:val="28"/>
         </w:rPr>
-        <w:t>Drop</w:t>
-      </w:r>
-    </w:p>
-    <w:p>
-      <w:pPr>
+        <w:t xml:space="preserve"> </w:t>
+      </w:r>
+      <w:r>
         <w:rPr>
           <w:rStyle w:val="e24kjd"/>
           <w:rFonts w:ascii="Arial" w:hAnsi="Arial" w:cs="Arial"/>
@@ -970,70 +989,8 @@
           <w:sz w:val="28"/>
           <w:szCs w:val="28"/>
         </w:rPr>
-      </w:pPr>
-    </w:p>
-    <w:p>
-      <w:pPr>
-        <w:rPr>
-          <w:rStyle w:val="e24kjd"/>
-          <w:rFonts w:ascii="Arial" w:hAnsi="Arial" w:cs="Arial"/>
-          <w:color w:val="222222"/>
-          <w:sz w:val="20"/>
-          <w:szCs w:val="20"/>
-        </w:rPr>
-      </w:pPr>
-      <w:r>
-        <w:rPr>
-          <w:rStyle w:val="e24kjd"/>
-          <w:rFonts w:ascii="Arial" w:hAnsi="Arial" w:cs="Arial"/>
-          <w:color w:val="222222"/>
-          <w:sz w:val="20"/>
-          <w:szCs w:val="20"/>
-        </w:rPr>
-        <w:t xml:space="preserve"> Drag and drop Is a Very Easy Feature to Use </w:t>
-      </w:r>
-      <w:r>
-        <w:rPr>
-          <w:rStyle w:val="e24kjd"/>
-          <w:rFonts w:ascii="Arial" w:hAnsi="Arial" w:cs="Arial"/>
-          <w:color w:val="222222"/>
-          <w:sz w:val="20"/>
-          <w:szCs w:val="20"/>
-        </w:rPr>
-        <w:t xml:space="preserve">Because You Grab </w:t>
-      </w:r>
-      <w:r>
-        <w:rPr>
-          <w:rStyle w:val="e24kjd"/>
-          <w:rFonts w:ascii="Arial" w:hAnsi="Arial" w:cs="Arial"/>
-          <w:color w:val="222222"/>
-          <w:sz w:val="20"/>
-          <w:szCs w:val="20"/>
-        </w:rPr>
-        <w:t>an</w:t>
-      </w:r>
-      <w:r>
-        <w:rPr>
-          <w:rStyle w:val="e24kjd"/>
-          <w:rFonts w:ascii="Arial" w:hAnsi="Arial" w:cs="Arial"/>
-          <w:color w:val="222222"/>
-          <w:sz w:val="20"/>
-          <w:szCs w:val="20"/>
-        </w:rPr>
-        <w:t xml:space="preserve"> Item and You Move It to a Different </w:t>
-      </w:r>
-      <w:r>
-        <w:rPr>
-          <w:rStyle w:val="e24kjd"/>
-          <w:rFonts w:ascii="Arial" w:hAnsi="Arial" w:cs="Arial"/>
-          <w:color w:val="222222"/>
-          <w:sz w:val="20"/>
-          <w:szCs w:val="20"/>
-        </w:rPr>
-        <w:t xml:space="preserve">Location. It Good For people because IT Help People TO Move Stuff and People Move Stuff Easier </w:t>
-      </w:r>
-      <w:bookmarkStart w:id="0" w:name="_GoBack"/>
-      <w:bookmarkEnd w:id="0"/>
+        <w:t>Drop</w:t>
+      </w:r>
     </w:p>
     <w:p>
       <w:pPr>
@@ -1050,6 +1007,109 @@
     <w:p>
       <w:pPr>
         <w:rPr>
+          <w:rStyle w:val="e24kjd"/>
+          <w:rFonts w:ascii="Arial" w:hAnsi="Arial" w:cs="Arial"/>
+          <w:color w:val="222222"/>
+          <w:sz w:val="24"/>
+          <w:szCs w:val="24"/>
+        </w:rPr>
+      </w:pPr>
+      <w:r>
+        <w:rPr>
+          <w:rStyle w:val="e24kjd"/>
+          <w:rFonts w:ascii="Arial" w:hAnsi="Arial" w:cs="Arial"/>
+          <w:color w:val="222222"/>
+          <w:sz w:val="24"/>
+          <w:szCs w:val="24"/>
+        </w:rPr>
+        <w:t xml:space="preserve"> Drag and drop Is a Very Easy Feature to Use Because You Grab </w:t>
+      </w:r>
+      <w:r>
+        <w:rPr>
+          <w:rStyle w:val="e24kjd"/>
+          <w:rFonts w:ascii="Arial" w:hAnsi="Arial" w:cs="Arial"/>
+          <w:color w:val="222222"/>
+          <w:sz w:val="24"/>
+          <w:szCs w:val="24"/>
+        </w:rPr>
+        <w:t>an</w:t>
+      </w:r>
+      <w:r>
+        <w:rPr>
+          <w:rStyle w:val="e24kjd"/>
+          <w:rFonts w:ascii="Arial" w:hAnsi="Arial" w:cs="Arial"/>
+          <w:color w:val="222222"/>
+          <w:sz w:val="24"/>
+          <w:szCs w:val="24"/>
+        </w:rPr>
+        <w:t xml:space="preserve"> Item and You Move It to a Different </w:t>
+      </w:r>
+      <w:r>
+        <w:rPr>
+          <w:rStyle w:val="e24kjd"/>
+          <w:rFonts w:ascii="Arial" w:hAnsi="Arial" w:cs="Arial"/>
+          <w:color w:val="222222"/>
+          <w:sz w:val="24"/>
+          <w:szCs w:val="24"/>
+        </w:rPr>
+        <w:t xml:space="preserve">Location. </w:t>
+      </w:r>
+      <w:r>
+        <w:rPr>
+          <w:rStyle w:val="e24kjd"/>
+          <w:rFonts w:ascii="Arial" w:hAnsi="Arial" w:cs="Arial"/>
+          <w:color w:val="222222"/>
+          <w:sz w:val="24"/>
+          <w:szCs w:val="24"/>
+        </w:rPr>
+        <w:t>It Good For people because It</w:t>
+      </w:r>
+      <w:r>
+        <w:rPr>
+          <w:rStyle w:val="e24kjd"/>
+          <w:rFonts w:ascii="Arial" w:hAnsi="Arial" w:cs="Arial"/>
+          <w:color w:val="222222"/>
+          <w:sz w:val="24"/>
+          <w:szCs w:val="24"/>
+        </w:rPr>
+        <w:t xml:space="preserve"> Help </w:t>
+      </w:r>
+      <w:r>
+        <w:rPr>
+          <w:rStyle w:val="e24kjd"/>
+          <w:rFonts w:ascii="Arial" w:hAnsi="Arial" w:cs="Arial"/>
+          <w:color w:val="222222"/>
+          <w:sz w:val="24"/>
+          <w:szCs w:val="24"/>
+        </w:rPr>
+        <w:t>People To</w:t>
+      </w:r>
+      <w:r>
+        <w:rPr>
+          <w:rStyle w:val="e24kjd"/>
+          <w:rFonts w:ascii="Arial" w:hAnsi="Arial" w:cs="Arial"/>
+          <w:color w:val="222222"/>
+          <w:sz w:val="24"/>
+          <w:szCs w:val="24"/>
+        </w:rPr>
+        <w:t xml:space="preserve"> Move Stuff and People Move Stuff Easier </w:t>
+      </w:r>
+    </w:p>
+    <w:p>
+      <w:pPr>
+        <w:rPr>
+          <w:rStyle w:val="e24kjd"/>
+          <w:rFonts w:ascii="Arial" w:hAnsi="Arial" w:cs="Arial"/>
+          <w:b/>
+          <w:color w:val="222222"/>
+          <w:sz w:val="28"/>
+          <w:szCs w:val="28"/>
+        </w:rPr>
+      </w:pPr>
+    </w:p>
+    <w:p>
+      <w:pPr>
+        <w:rPr>
           <w:rFonts w:ascii="Verdana" w:hAnsi="Verdana"/>
           <w:b/>
           <w:lang w:val="en"/>
@@ -1150,8 +1210,6 @@
         <w:rPr>
           <w:rFonts w:ascii="Verdana" w:hAnsi="Verdana"/>
           <w:b/>
-          <w:sz w:val="24"/>
-          <w:szCs w:val="24"/>
           <w:lang w:val="en"/>
         </w:rPr>
       </w:pPr>
@@ -1161,7 +1219,35 @@
           <w:b/>
           <w:lang w:val="en"/>
         </w:rPr>
+        <w:lastRenderedPageBreak/>
         <w:t xml:space="preserve">             </w:t>
+      </w:r>
+      <w:r>
+        <w:rPr>
+          <w:rFonts w:ascii="Verdana" w:hAnsi="Verdana"/>
+          <w:b/>
+          <w:lang w:val="en"/>
+        </w:rPr>
+        <w:t xml:space="preserve">             </w:t>
+      </w:r>
+    </w:p>
+    <w:p>
+      <w:pPr>
+        <w:rPr>
+          <w:rFonts w:ascii="Verdana" w:hAnsi="Verdana"/>
+          <w:b/>
+          <w:sz w:val="24"/>
+          <w:szCs w:val="24"/>
+          <w:lang w:val="en"/>
+        </w:rPr>
+      </w:pPr>
+      <w:r>
+        <w:rPr>
+          <w:rFonts w:ascii="Verdana" w:hAnsi="Verdana"/>
+          <w:b/>
+          <w:lang w:val="en"/>
+        </w:rPr>
+        <w:t xml:space="preserve">                                  </w:t>
       </w:r>
       <w:r>
         <w:rPr>
@@ -1212,313 +1298,6 @@
             <wp:extent cx="5731510" cy="2326005"/>
             <wp:effectExtent l="0" t="0" r="2540" b="0"/>
             <wp:docPr id="9" name="Picture 9"/>
-            <wp:cNvGraphicFramePr>
-              <a:graphicFrameLocks xmlns:a="http://schemas.openxmlformats.org/drawingml/2006/main" noChangeAspect="1"/>
-            </wp:cNvGraphicFramePr>
-            <a:graphic xmlns:a="http://schemas.openxmlformats.org/drawingml/2006/main">
-              <a:graphicData uri="http://schemas.openxmlformats.org/drawingml/2006/picture">
-                <pic:pic xmlns:pic="http://schemas.openxmlformats.org/drawingml/2006/picture">
-                  <pic:nvPicPr>
-                    <pic:cNvPr id="1" name=""/>
-                    <pic:cNvPicPr/>
-                  </pic:nvPicPr>
-                  <pic:blipFill>
-                    <a:blip r:embed="rId5"/>
-                    <a:stretch>
-                      <a:fillRect/>
-                    </a:stretch>
-                  </pic:blipFill>
-                  <pic:spPr>
-                    <a:xfrm>
-                      <a:off x="0" y="0"/>
-                      <a:ext cx="5731510" cy="2326005"/>
-                    </a:xfrm>
-                    <a:prstGeom prst="rect">
-                      <a:avLst/>
-                    </a:prstGeom>
-                  </pic:spPr>
-                </pic:pic>
-              </a:graphicData>
-            </a:graphic>
-          </wp:inline>
-        </w:drawing>
-      </w:r>
-      <w:r>
-        <w:rPr>
-          <w:sz w:val="24"/>
-          <w:szCs w:val="24"/>
-        </w:rPr>
-        <w:t xml:space="preserve">                        </w:t>
-      </w:r>
-      <w:r>
-        <w:rPr>
-          <w:sz w:val="24"/>
-          <w:szCs w:val="24"/>
-        </w:rPr>
-        <w:t xml:space="preserve">            </w:t>
-      </w:r>
-      <w:r>
-        <w:rPr>
-          <w:sz w:val="24"/>
-          <w:szCs w:val="24"/>
-        </w:rPr>
-        <w:t xml:space="preserve">                               </w:t>
-      </w:r>
-    </w:p>
-    <w:p>
-      <w:pPr>
-        <w:rPr>
-          <w:sz w:val="24"/>
-          <w:szCs w:val="24"/>
-        </w:rPr>
-      </w:pPr>
-      <w:r>
-        <w:rPr>
-          <w:noProof/>
-          <w:sz w:val="24"/>
-          <w:szCs w:val="24"/>
-          <w:lang w:eastAsia="en-AU"/>
-        </w:rPr>
-        <w:drawing>
-          <wp:inline distT="0" distB="0" distL="0" distR="0">
-            <wp:extent cx="5731510" cy="2012062"/>
-            <wp:effectExtent l="0" t="0" r="2540" b="7620"/>
-            <wp:docPr id="8" name="Picture 8" descr="U:\ist\First-website\images\the other part of the website.PNG"/>
-            <wp:cNvGraphicFramePr>
-              <a:graphicFrameLocks xmlns:a="http://schemas.openxmlformats.org/drawingml/2006/main" noChangeAspect="1"/>
-            </wp:cNvGraphicFramePr>
-            <a:graphic xmlns:a="http://schemas.openxmlformats.org/drawingml/2006/main">
-              <a:graphicData uri="http://schemas.openxmlformats.org/drawingml/2006/picture">
-                <pic:pic xmlns:pic="http://schemas.openxmlformats.org/drawingml/2006/picture">
-                  <pic:nvPicPr>
-                    <pic:cNvPr id="0" name="Picture 2" descr="U:\ist\First-website\images\the other part of the website.PNG"/>
-                    <pic:cNvPicPr>
-                      <a:picLocks noChangeAspect="1" noChangeArrowheads="1"/>
-                    </pic:cNvPicPr>
-                  </pic:nvPicPr>
-                  <pic:blipFill>
-                    <a:blip r:embed="rId6" cstate="print">
-                      <a:extLst>
-                        <a:ext uri="{28A0092B-C50C-407E-A947-70E740481C1C}">
-                          <a14:useLocalDpi xmlns:a14="http://schemas.microsoft.com/office/drawing/2010/main" val="0"/>
-                        </a:ext>
-                      </a:extLst>
-                    </a:blip>
-                    <a:srcRect/>
-                    <a:stretch>
-                      <a:fillRect/>
-                    </a:stretch>
-                  </pic:blipFill>
-                  <pic:spPr bwMode="auto">
-                    <a:xfrm>
-                      <a:off x="0" y="0"/>
-                      <a:ext cx="5731510" cy="2012062"/>
-                    </a:xfrm>
-                    <a:prstGeom prst="rect">
-                      <a:avLst/>
-                    </a:prstGeom>
-                    <a:noFill/>
-                    <a:ln>
-                      <a:noFill/>
-                    </a:ln>
-                  </pic:spPr>
-                </pic:pic>
-              </a:graphicData>
-            </a:graphic>
-          </wp:inline>
-        </w:drawing>
-      </w:r>
-    </w:p>
-    <w:p>
-      <w:pPr>
-        <w:rPr>
-          <w:sz w:val="24"/>
-          <w:szCs w:val="24"/>
-        </w:rPr>
-      </w:pPr>
-    </w:p>
-    <w:p>
-      <w:pPr>
-        <w:rPr>
-          <w:sz w:val="24"/>
-          <w:szCs w:val="24"/>
-        </w:rPr>
-      </w:pPr>
-    </w:p>
-    <w:p>
-      <w:pPr>
-        <w:rPr>
-          <w:sz w:val="24"/>
-          <w:szCs w:val="24"/>
-        </w:rPr>
-      </w:pPr>
-    </w:p>
-    <w:p>
-      <w:pPr>
-        <w:rPr>
-          <w:sz w:val="24"/>
-          <w:szCs w:val="24"/>
-        </w:rPr>
-      </w:pPr>
-    </w:p>
-    <w:p>
-      <w:pPr>
-        <w:rPr>
-          <w:sz w:val="24"/>
-          <w:szCs w:val="24"/>
-        </w:rPr>
-      </w:pPr>
-    </w:p>
-    <w:p>
-      <w:pPr>
-        <w:rPr>
-          <w:sz w:val="24"/>
-          <w:szCs w:val="24"/>
-        </w:rPr>
-      </w:pPr>
-    </w:p>
-    <w:p>
-      <w:pPr>
-        <w:rPr>
-          <w:sz w:val="24"/>
-          <w:szCs w:val="24"/>
-        </w:rPr>
-      </w:pPr>
-    </w:p>
-    <w:p>
-      <w:pPr>
-        <w:rPr>
-          <w:sz w:val="24"/>
-          <w:szCs w:val="24"/>
-        </w:rPr>
-      </w:pPr>
-    </w:p>
-    <w:p>
-      <w:pPr>
-        <w:rPr>
-          <w:sz w:val="24"/>
-          <w:szCs w:val="24"/>
-        </w:rPr>
-      </w:pPr>
-    </w:p>
-    <w:p>
-      <w:pPr>
-        <w:rPr>
-          <w:sz w:val="24"/>
-          <w:szCs w:val="24"/>
-        </w:rPr>
-      </w:pPr>
-    </w:p>
-    <w:p>
-      <w:pPr>
-        <w:rPr>
-          <w:b/>
-          <w:sz w:val="36"/>
-          <w:szCs w:val="36"/>
-        </w:rPr>
-      </w:pPr>
-      <w:r>
-        <w:rPr>
-          <w:sz w:val="24"/>
-          <w:szCs w:val="24"/>
-        </w:rPr>
-        <w:t xml:space="preserve">  </w:t>
-      </w:r>
-      <w:r>
-        <w:rPr>
-          <w:b/>
-          <w:sz w:val="36"/>
-          <w:szCs w:val="36"/>
-        </w:rPr>
-        <w:t xml:space="preserve">Moon Board </w:t>
-      </w:r>
-    </w:p>
-    <w:p>
-      <w:pPr>
-        <w:rPr>
-          <w:sz w:val="24"/>
-          <w:szCs w:val="24"/>
-        </w:rPr>
-      </w:pPr>
-    </w:p>
-    <w:p>
-      <w:pPr>
-        <w:rPr>
-          <w:sz w:val="24"/>
-          <w:szCs w:val="24"/>
-        </w:rPr>
-      </w:pPr>
-      <w:r>
-        <w:rPr>
-          <w:sz w:val="24"/>
-          <w:szCs w:val="24"/>
-        </w:rPr>
-        <w:t>Here Is My Moon Board. The Stuff I Used It Was Because Enjoy Looking At It and It Looks Clean and My Font Is On Top Corner</w:t>
-      </w:r>
-      <w:r>
-        <w:rPr>
-          <w:sz w:val="24"/>
-          <w:szCs w:val="24"/>
-        </w:rPr>
-        <w:t>.</w:t>
-      </w:r>
-      <w:r>
-        <w:rPr>
-          <w:sz w:val="24"/>
-          <w:szCs w:val="24"/>
-        </w:rPr>
-        <w:t xml:space="preserve"> </w:t>
-      </w:r>
-      <w:r>
-        <w:rPr>
-          <w:sz w:val="24"/>
-          <w:szCs w:val="24"/>
-        </w:rPr>
-        <w:t>The Colours I Got</w:t>
-      </w:r>
-      <w:r>
-        <w:rPr>
-          <w:sz w:val="24"/>
-          <w:szCs w:val="24"/>
-        </w:rPr>
-        <w:t xml:space="preserve"> From </w:t>
-      </w:r>
-      <w:proofErr w:type="gramStart"/>
-      <w:r>
-        <w:rPr>
-          <w:sz w:val="24"/>
-          <w:szCs w:val="24"/>
-        </w:rPr>
-        <w:t>A</w:t>
-      </w:r>
-      <w:proofErr w:type="gramEnd"/>
-      <w:r>
-        <w:rPr>
-          <w:sz w:val="24"/>
-          <w:szCs w:val="24"/>
-        </w:rPr>
-        <w:t xml:space="preserve"> Website With This Photo</w:t>
-      </w:r>
-    </w:p>
-    <w:p>
-      <w:pPr>
-        <w:rPr>
-          <w:sz w:val="24"/>
-          <w:szCs w:val="24"/>
-        </w:rPr>
-      </w:pPr>
-      <w:r>
-        <w:rPr>
-          <w:noProof/>
-          <w:sz w:val="24"/>
-          <w:szCs w:val="24"/>
-          <w:lang w:eastAsia="en-AU"/>
-        </w:rPr>
-        <w:drawing>
-          <wp:inline distT="0" distB="0" distL="0" distR="0" wp14:anchorId="55D5546E" wp14:editId="7414D201">
-            <wp:extent cx="5731510" cy="3858895"/>
-            <wp:effectExtent l="0" t="0" r="2540" b="8255"/>
-            <wp:docPr id="1" name="Picture 1"/>
             <wp:cNvGraphicFramePr>
               <a:graphicFrameLocks xmlns:a="http://schemas.openxmlformats.org/drawingml/2006/main" noChangeAspect="1"/>
             </wp:cNvGraphicFramePr>
@@ -1538,6 +1317,341 @@
                   <pic:spPr>
                     <a:xfrm>
                       <a:off x="0" y="0"/>
+                      <a:ext cx="5731510" cy="2326005"/>
+                    </a:xfrm>
+                    <a:prstGeom prst="rect">
+                      <a:avLst/>
+                    </a:prstGeom>
+                  </pic:spPr>
+                </pic:pic>
+              </a:graphicData>
+            </a:graphic>
+          </wp:inline>
+        </w:drawing>
+      </w:r>
+      <w:r>
+        <w:rPr>
+          <w:sz w:val="24"/>
+          <w:szCs w:val="24"/>
+        </w:rPr>
+        <w:t xml:space="preserve">                        </w:t>
+      </w:r>
+      <w:r>
+        <w:rPr>
+          <w:sz w:val="24"/>
+          <w:szCs w:val="24"/>
+        </w:rPr>
+        <w:t xml:space="preserve">            </w:t>
+      </w:r>
+      <w:r>
+        <w:rPr>
+          <w:sz w:val="24"/>
+          <w:szCs w:val="24"/>
+        </w:rPr>
+        <w:t xml:space="preserve">                               </w:t>
+      </w:r>
+    </w:p>
+    <w:p>
+      <w:pPr>
+        <w:rPr>
+          <w:sz w:val="24"/>
+          <w:szCs w:val="24"/>
+        </w:rPr>
+      </w:pPr>
+      <w:r>
+        <w:rPr>
+          <w:noProof/>
+          <w:sz w:val="24"/>
+          <w:szCs w:val="24"/>
+          <w:lang w:eastAsia="en-AU"/>
+        </w:rPr>
+        <w:drawing>
+          <wp:inline distT="0" distB="0" distL="0" distR="0">
+            <wp:extent cx="5784941" cy="2030819"/>
+            <wp:effectExtent l="0" t="0" r="6350" b="7620"/>
+            <wp:docPr id="8" name="Picture 8" descr="U:\ist\First-website\images\the other part of the website.PNG"/>
+            <wp:cNvGraphicFramePr>
+              <a:graphicFrameLocks xmlns:a="http://schemas.openxmlformats.org/drawingml/2006/main" noChangeAspect="1"/>
+            </wp:cNvGraphicFramePr>
+            <a:graphic xmlns:a="http://schemas.openxmlformats.org/drawingml/2006/main">
+              <a:graphicData uri="http://schemas.openxmlformats.org/drawingml/2006/picture">
+                <pic:pic xmlns:pic="http://schemas.openxmlformats.org/drawingml/2006/picture">
+                  <pic:nvPicPr>
+                    <pic:cNvPr id="0" name="Picture 2" descr="U:\ist\First-website\images\the other part of the website.PNG"/>
+                    <pic:cNvPicPr>
+                      <a:picLocks noChangeAspect="1" noChangeArrowheads="1"/>
+                    </pic:cNvPicPr>
+                  </pic:nvPicPr>
+                  <pic:blipFill>
+                    <a:blip r:embed="rId8" cstate="print">
+                      <a:extLst>
+                        <a:ext uri="{28A0092B-C50C-407E-A947-70E740481C1C}">
+                          <a14:useLocalDpi xmlns:a14="http://schemas.microsoft.com/office/drawing/2010/main" val="0"/>
+                        </a:ext>
+                      </a:extLst>
+                    </a:blip>
+                    <a:srcRect/>
+                    <a:stretch>
+                      <a:fillRect/>
+                    </a:stretch>
+                  </pic:blipFill>
+                  <pic:spPr bwMode="auto">
+                    <a:xfrm>
+                      <a:off x="0" y="0"/>
+                      <a:ext cx="5791074" cy="2032972"/>
+                    </a:xfrm>
+                    <a:prstGeom prst="rect">
+                      <a:avLst/>
+                    </a:prstGeom>
+                    <a:noFill/>
+                    <a:ln>
+                      <a:noFill/>
+                    </a:ln>
+                  </pic:spPr>
+                </pic:pic>
+              </a:graphicData>
+            </a:graphic>
+          </wp:inline>
+        </w:drawing>
+      </w:r>
+    </w:p>
+    <w:p>
+      <w:pPr>
+        <w:rPr>
+          <w:sz w:val="24"/>
+          <w:szCs w:val="24"/>
+        </w:rPr>
+      </w:pPr>
+    </w:p>
+    <w:p>
+      <w:pPr>
+        <w:rPr>
+          <w:sz w:val="24"/>
+          <w:szCs w:val="24"/>
+        </w:rPr>
+      </w:pPr>
+    </w:p>
+    <w:p>
+      <w:pPr>
+        <w:rPr>
+          <w:sz w:val="24"/>
+          <w:szCs w:val="24"/>
+        </w:rPr>
+      </w:pPr>
+    </w:p>
+    <w:p>
+      <w:pPr>
+        <w:rPr>
+          <w:sz w:val="24"/>
+          <w:szCs w:val="24"/>
+        </w:rPr>
+      </w:pPr>
+    </w:p>
+    <w:p>
+      <w:pPr>
+        <w:rPr>
+          <w:sz w:val="24"/>
+          <w:szCs w:val="24"/>
+        </w:rPr>
+      </w:pPr>
+    </w:p>
+    <w:p>
+      <w:pPr>
+        <w:rPr>
+          <w:sz w:val="24"/>
+          <w:szCs w:val="24"/>
+        </w:rPr>
+      </w:pPr>
+    </w:p>
+    <w:p>
+      <w:pPr>
+        <w:rPr>
+          <w:sz w:val="24"/>
+          <w:szCs w:val="24"/>
+        </w:rPr>
+      </w:pPr>
+    </w:p>
+    <w:p>
+      <w:pPr>
+        <w:rPr>
+          <w:sz w:val="24"/>
+          <w:szCs w:val="24"/>
+        </w:rPr>
+      </w:pPr>
+    </w:p>
+    <w:p>
+      <w:pPr>
+        <w:rPr>
+          <w:sz w:val="24"/>
+          <w:szCs w:val="24"/>
+        </w:rPr>
+      </w:pPr>
+    </w:p>
+    <w:p>
+      <w:pPr>
+        <w:rPr>
+          <w:sz w:val="24"/>
+          <w:szCs w:val="24"/>
+        </w:rPr>
+      </w:pPr>
+    </w:p>
+    <w:p>
+      <w:pPr>
+        <w:rPr>
+          <w:sz w:val="24"/>
+          <w:szCs w:val="24"/>
+        </w:rPr>
+      </w:pPr>
+    </w:p>
+    <w:p>
+      <w:pPr>
+        <w:rPr>
+          <w:b/>
+          <w:sz w:val="36"/>
+          <w:szCs w:val="36"/>
+        </w:rPr>
+      </w:pPr>
+      <w:r>
+        <w:rPr>
+          <w:sz w:val="24"/>
+          <w:szCs w:val="24"/>
+        </w:rPr>
+        <w:lastRenderedPageBreak/>
+        <w:t xml:space="preserve">                                                                 </w:t>
+      </w:r>
+      <w:r>
+        <w:rPr>
+          <w:sz w:val="24"/>
+          <w:szCs w:val="24"/>
+        </w:rPr>
+        <w:t xml:space="preserve">  </w:t>
+      </w:r>
+      <w:r>
+        <w:rPr>
+          <w:b/>
+          <w:sz w:val="36"/>
+          <w:szCs w:val="36"/>
+        </w:rPr>
+        <w:t xml:space="preserve">Moon Board </w:t>
+      </w:r>
+    </w:p>
+    <w:p>
+      <w:pPr>
+        <w:rPr>
+          <w:sz w:val="24"/>
+          <w:szCs w:val="24"/>
+        </w:rPr>
+      </w:pPr>
+    </w:p>
+    <w:p>
+      <w:pPr>
+        <w:rPr>
+          <w:sz w:val="24"/>
+          <w:szCs w:val="24"/>
+        </w:rPr>
+      </w:pPr>
+      <w:r>
+        <w:rPr>
+          <w:sz w:val="24"/>
+          <w:szCs w:val="24"/>
+        </w:rPr>
+        <w:t>Here Is My Moon Board. The Stuff I Used It Was Because Enjoy Looking At It and It Looks Clean and My Font Is On Top Corner</w:t>
+      </w:r>
+      <w:r>
+        <w:rPr>
+          <w:sz w:val="24"/>
+          <w:szCs w:val="24"/>
+        </w:rPr>
+        <w:t>.</w:t>
+      </w:r>
+      <w:r>
+        <w:rPr>
+          <w:sz w:val="24"/>
+          <w:szCs w:val="24"/>
+        </w:rPr>
+        <w:t xml:space="preserve"> </w:t>
+      </w:r>
+      <w:r>
+        <w:rPr>
+          <w:sz w:val="24"/>
+          <w:szCs w:val="24"/>
+        </w:rPr>
+        <w:t>The Colours I Got</w:t>
+      </w:r>
+      <w:r>
+        <w:rPr>
+          <w:sz w:val="24"/>
+          <w:szCs w:val="24"/>
+        </w:rPr>
+        <w:t xml:space="preserve"> From </w:t>
+      </w:r>
+      <w:r>
+        <w:rPr>
+          <w:sz w:val="24"/>
+          <w:szCs w:val="24"/>
+        </w:rPr>
+        <w:t>a</w:t>
+      </w:r>
+      <w:r>
+        <w:rPr>
+          <w:sz w:val="24"/>
+          <w:szCs w:val="24"/>
+        </w:rPr>
+        <w:t xml:space="preserve"> Website </w:t>
+      </w:r>
+      <w:r>
+        <w:rPr>
+          <w:sz w:val="24"/>
+          <w:szCs w:val="24"/>
+        </w:rPr>
+        <w:t>with</w:t>
+      </w:r>
+      <w:r>
+        <w:rPr>
+          <w:sz w:val="24"/>
+          <w:szCs w:val="24"/>
+        </w:rPr>
+        <w:t xml:space="preserve"> This Photo</w:t>
+      </w:r>
+    </w:p>
+    <w:p>
+      <w:pPr>
+        <w:rPr>
+          <w:sz w:val="24"/>
+          <w:szCs w:val="24"/>
+        </w:rPr>
+      </w:pPr>
+      <w:r>
+        <w:rPr>
+          <w:noProof/>
+          <w:sz w:val="24"/>
+          <w:szCs w:val="24"/>
+          <w:lang w:eastAsia="en-AU"/>
+        </w:rPr>
+        <w:drawing>
+          <wp:inline distT="0" distB="0" distL="0" distR="0" wp14:anchorId="55D5546E" wp14:editId="7414D201">
+            <wp:extent cx="5731510" cy="3858895"/>
+            <wp:effectExtent l="0" t="0" r="2540" b="8255"/>
+            <wp:docPr id="1" name="Picture 1"/>
+            <wp:cNvGraphicFramePr>
+              <a:graphicFrameLocks xmlns:a="http://schemas.openxmlformats.org/drawingml/2006/main" noChangeAspect="1"/>
+            </wp:cNvGraphicFramePr>
+            <a:graphic xmlns:a="http://schemas.openxmlformats.org/drawingml/2006/main">
+              <a:graphicData uri="http://schemas.openxmlformats.org/drawingml/2006/picture">
+                <pic:pic xmlns:pic="http://schemas.openxmlformats.org/drawingml/2006/picture">
+                  <pic:nvPicPr>
+                    <pic:cNvPr id="1" name=""/>
+                    <pic:cNvPicPr/>
+                  </pic:nvPicPr>
+                  <pic:blipFill>
+                    <a:blip r:embed="rId9"/>
+                    <a:stretch>
+                      <a:fillRect/>
+                    </a:stretch>
+                  </pic:blipFill>
+                  <pic:spPr>
+                    <a:xfrm>
+                      <a:off x="0" y="0"/>
                       <a:ext cx="5731510" cy="3858895"/>
                     </a:xfrm>
                     <a:prstGeom prst="rect">
@@ -1572,30 +1686,72 @@
           <w:szCs w:val="24"/>
         </w:rPr>
       </w:pPr>
-    </w:p>
-    <w:p>
-      <w:pPr>
-        <w:rPr>
-          <w:sz w:val="24"/>
-          <w:szCs w:val="24"/>
-        </w:rPr>
-      </w:pPr>
-    </w:p>
-    <w:p>
-      <w:pPr>
-        <w:rPr>
-          <w:sz w:val="24"/>
-          <w:szCs w:val="24"/>
-        </w:rPr>
-      </w:pPr>
-    </w:p>
-    <w:p>
-      <w:pPr>
-        <w:rPr>
-          <w:sz w:val="24"/>
-          <w:szCs w:val="24"/>
-        </w:rPr>
-      </w:pPr>
+      <w:r>
+        <w:rPr>
+          <w:sz w:val="24"/>
+          <w:szCs w:val="24"/>
+        </w:rPr>
+        <w:t xml:space="preserve">I Made the Moon Because In Tron Every Thing Is Almost All Neo the People and Their Clothes and Their Bikes and Way More Things       </w:t>
+      </w:r>
+    </w:p>
+    <w:p>
+      <w:pPr>
+        <w:rPr>
+          <w:sz w:val="24"/>
+          <w:szCs w:val="24"/>
+        </w:rPr>
+      </w:pPr>
+    </w:p>
+    <w:p>
+      <w:pPr>
+        <w:rPr>
+          <w:sz w:val="24"/>
+          <w:szCs w:val="24"/>
+        </w:rPr>
+      </w:pPr>
+    </w:p>
+    <w:p>
+      <w:pPr>
+        <w:rPr>
+          <w:sz w:val="24"/>
+          <w:szCs w:val="24"/>
+        </w:rPr>
+      </w:pPr>
+      <w:r>
+        <w:rPr>
+          <w:sz w:val="24"/>
+          <w:szCs w:val="24"/>
+        </w:rPr>
+        <w:t>My Sketch</w:t>
+      </w:r>
+      <w:r>
+        <w:rPr>
+          <w:sz w:val="24"/>
+          <w:szCs w:val="24"/>
+        </w:rPr>
+        <w:t xml:space="preserve"> Are</w:t>
+      </w:r>
+      <w:r>
+        <w:rPr>
+          <w:sz w:val="24"/>
+          <w:szCs w:val="24"/>
+        </w:rPr>
+        <w:t xml:space="preserve"> In </w:t>
+      </w:r>
+      <w:r>
+        <w:rPr>
+          <w:sz w:val="24"/>
+          <w:szCs w:val="24"/>
+        </w:rPr>
+        <w:t>the</w:t>
+      </w:r>
+      <w:r>
+        <w:rPr>
+          <w:sz w:val="24"/>
+          <w:szCs w:val="24"/>
+        </w:rPr>
+        <w:t xml:space="preserve"> Next Page ++</w:t>
+      </w:r>
     </w:p>
     <w:p>
       <w:pPr>
@@ -1674,7 +1830,21 @@
           <w:sz w:val="24"/>
           <w:szCs w:val="24"/>
         </w:rPr>
-        <w:t xml:space="preserve">                                                  </w:t>
+        <w:t xml:space="preserve">                                                 </w:t>
+      </w:r>
+      <w:r>
+        <w:rPr>
+          <w:sz w:val="24"/>
+          <w:szCs w:val="24"/>
+        </w:rPr>
+        <w:t xml:space="preserve">                        </w:t>
+      </w:r>
+      <w:r>
+        <w:rPr>
+          <w:sz w:val="24"/>
+          <w:szCs w:val="24"/>
+        </w:rPr>
+        <w:t xml:space="preserve"> </w:t>
       </w:r>
       <w:r>
         <w:rPr>
@@ -1722,21 +1892,33 @@
         </w:rPr>
         <w:t xml:space="preserve">You </w:t>
       </w:r>
-      <w:proofErr w:type="gramStart"/>
-      <w:r>
-        <w:rPr>
-          <w:sz w:val="24"/>
-          <w:szCs w:val="24"/>
-        </w:rPr>
-        <w:t>Think</w:t>
-      </w:r>
-      <w:proofErr w:type="gramEnd"/>
-      <w:r>
-        <w:rPr>
-          <w:sz w:val="24"/>
-          <w:szCs w:val="24"/>
-        </w:rPr>
-        <w:t xml:space="preserve"> you’re Playing the Game without Getting in The Game so That Makes People </w:t>
+      <w:r>
+        <w:rPr>
+          <w:sz w:val="24"/>
+          <w:szCs w:val="24"/>
+        </w:rPr>
+        <w:t>think</w:t>
+      </w:r>
+      <w:r>
+        <w:rPr>
+          <w:sz w:val="24"/>
+          <w:szCs w:val="24"/>
+        </w:rPr>
+        <w:t xml:space="preserve"> you’re </w:t>
+      </w:r>
+      <w:r>
+        <w:rPr>
+          <w:sz w:val="24"/>
+          <w:szCs w:val="24"/>
+        </w:rPr>
+        <w:t>playing</w:t>
+      </w:r>
+      <w:r>
+        <w:rPr>
+          <w:sz w:val="24"/>
+          <w:szCs w:val="24"/>
+        </w:rPr>
+        <w:t xml:space="preserve"> the Game without Getting in The Game so That Makes People </w:t>
       </w:r>
       <w:r>
         <w:rPr>
@@ -1744,6 +1926,27 @@
           <w:szCs w:val="24"/>
         </w:rPr>
         <w:t>Want to Buy It</w:t>
+      </w:r>
+      <w:r>
+        <w:rPr>
+          <w:sz w:val="24"/>
+          <w:szCs w:val="24"/>
+        </w:rPr>
+        <w:t xml:space="preserve">. If I Where See My Logo Being Used I Will Question Them I Am Proud </w:t>
+      </w:r>
+      <w:r>
+        <w:rPr>
+          <w:sz w:val="24"/>
+          <w:szCs w:val="24"/>
+        </w:rPr>
+        <w:t>of</w:t>
+      </w:r>
+      <w:r>
+        <w:rPr>
+          <w:sz w:val="24"/>
+          <w:szCs w:val="24"/>
+        </w:rPr>
+        <w:t xml:space="preserve"> What I Did But I need It To look Better  </w:t>
       </w:r>
     </w:p>
     <w:p>
@@ -1762,8 +1965,8 @@
         </w:rPr>
         <w:drawing>
           <wp:inline distT="0" distB="0" distL="0" distR="0" wp14:anchorId="5DC96C98" wp14:editId="1357E35B">
-            <wp:extent cx="4629150" cy="3171825"/>
-            <wp:effectExtent l="0" t="0" r="0" b="9525"/>
+            <wp:extent cx="2891481" cy="1981200"/>
+            <wp:effectExtent l="0" t="0" r="4445" b="0"/>
             <wp:docPr id="3" name="Picture 3" descr="U:\ist\First-website\images\Logo.PNG"/>
             <wp:cNvGraphicFramePr>
               <a:graphicFrameLocks xmlns:a="http://schemas.openxmlformats.org/drawingml/2006/main" noChangeAspect="1"/>
@@ -1778,7 +1981,7 @@
                     </pic:cNvPicPr>
                   </pic:nvPicPr>
                   <pic:blipFill>
-                    <a:blip r:embed="rId8">
+                    <a:blip r:embed="rId10">
                       <a:extLst>
                         <a:ext uri="{28A0092B-C50C-407E-A947-70E740481C1C}">
                           <a14:useLocalDpi xmlns:a14="http://schemas.microsoft.com/office/drawing/2010/main" val="0"/>
@@ -1793,7 +1996,7 @@
                   <pic:spPr bwMode="auto">
                     <a:xfrm>
                       <a:off x="0" y="0"/>
-                      <a:ext cx="4629150" cy="3171825"/>
+                      <a:ext cx="2921072" cy="2001476"/>
                     </a:xfrm>
                     <a:prstGeom prst="rect">
                       <a:avLst/>
@@ -1832,109 +2035,560 @@
           <w:szCs w:val="24"/>
         </w:rPr>
       </w:pPr>
-    </w:p>
-    <w:p>
-      <w:pPr>
-        <w:rPr>
-          <w:sz w:val="24"/>
-          <w:szCs w:val="24"/>
-        </w:rPr>
-      </w:pPr>
-    </w:p>
-    <w:p>
-      <w:pPr>
-        <w:rPr>
-          <w:sz w:val="24"/>
-          <w:szCs w:val="24"/>
-        </w:rPr>
-      </w:pPr>
-    </w:p>
-    <w:p>
-      <w:pPr>
-        <w:rPr>
-          <w:sz w:val="24"/>
-          <w:szCs w:val="24"/>
-        </w:rPr>
-      </w:pPr>
-    </w:p>
-    <w:p>
-      <w:pPr>
-        <w:rPr>
-          <w:sz w:val="24"/>
-          <w:szCs w:val="24"/>
-        </w:rPr>
-      </w:pPr>
-    </w:p>
-    <w:p>
-      <w:pPr>
-        <w:rPr>
-          <w:sz w:val="24"/>
-          <w:szCs w:val="24"/>
-        </w:rPr>
-      </w:pPr>
-    </w:p>
-    <w:p>
-      <w:pPr>
-        <w:rPr>
-          <w:sz w:val="24"/>
-          <w:szCs w:val="24"/>
-        </w:rPr>
-      </w:pPr>
-    </w:p>
-    <w:p>
-      <w:pPr>
-        <w:rPr>
-          <w:sz w:val="24"/>
-          <w:szCs w:val="24"/>
-        </w:rPr>
-      </w:pPr>
-    </w:p>
-    <w:p>
-      <w:pPr>
-        <w:rPr>
-          <w:sz w:val="24"/>
-          <w:szCs w:val="24"/>
-        </w:rPr>
-      </w:pPr>
-    </w:p>
-    <w:p>
-      <w:pPr>
-        <w:rPr>
-          <w:sz w:val="24"/>
-          <w:szCs w:val="24"/>
-        </w:rPr>
-      </w:pPr>
-    </w:p>
-    <w:p>
-      <w:pPr>
-        <w:rPr>
-          <w:sz w:val="24"/>
-          <w:szCs w:val="24"/>
-        </w:rPr>
-      </w:pPr>
-    </w:p>
-    <w:p>
-      <w:pPr>
-        <w:rPr>
-          <w:sz w:val="24"/>
-          <w:szCs w:val="24"/>
-        </w:rPr>
-      </w:pPr>
-    </w:p>
-    <w:p>
-      <w:pPr>
+      <w:r>
+        <w:rPr>
+          <w:noProof/>
+          <w:sz w:val="24"/>
+          <w:szCs w:val="24"/>
+          <w:lang w:eastAsia="en-AU"/>
+        </w:rPr>
+        <w:drawing>
+          <wp:inline distT="0" distB="0" distL="0" distR="0" wp14:anchorId="62B26DF0" wp14:editId="72308273">
+            <wp:extent cx="2866034" cy="3419475"/>
+            <wp:effectExtent l="0" t="0" r="0" b="0"/>
+            <wp:docPr id="11" name="Picture 11" descr="U:\ist\First-website\images\My Scech 1.PNG"/>
+            <wp:cNvGraphicFramePr>
+              <a:graphicFrameLocks xmlns:a="http://schemas.openxmlformats.org/drawingml/2006/main" noChangeAspect="1"/>
+            </wp:cNvGraphicFramePr>
+            <a:graphic xmlns:a="http://schemas.openxmlformats.org/drawingml/2006/main">
+              <a:graphicData uri="http://schemas.openxmlformats.org/drawingml/2006/picture">
+                <pic:pic xmlns:pic="http://schemas.openxmlformats.org/drawingml/2006/picture">
+                  <pic:nvPicPr>
+                    <pic:cNvPr id="0" name="Picture 1" descr="U:\ist\First-website\images\My Scech 1.PNG"/>
+                    <pic:cNvPicPr>
+                      <a:picLocks noChangeAspect="1" noChangeArrowheads="1"/>
+                    </pic:cNvPicPr>
+                  </pic:nvPicPr>
+                  <pic:blipFill>
+                    <a:blip r:embed="rId11">
+                      <a:extLst>
+                        <a:ext uri="{28A0092B-C50C-407E-A947-70E740481C1C}">
+                          <a14:useLocalDpi xmlns:a14="http://schemas.microsoft.com/office/drawing/2010/main" val="0"/>
+                        </a:ext>
+                      </a:extLst>
+                    </a:blip>
+                    <a:srcRect/>
+                    <a:stretch>
+                      <a:fillRect/>
+                    </a:stretch>
+                  </pic:blipFill>
+                  <pic:spPr bwMode="auto">
+                    <a:xfrm>
+                      <a:off x="0" y="0"/>
+                      <a:ext cx="2881336" cy="3437732"/>
+                    </a:xfrm>
+                    <a:prstGeom prst="rect">
+                      <a:avLst/>
+                    </a:prstGeom>
+                    <a:noFill/>
+                    <a:ln>
+                      <a:noFill/>
+                    </a:ln>
+                  </pic:spPr>
+                </pic:pic>
+              </a:graphicData>
+            </a:graphic>
+          </wp:inline>
+        </w:drawing>
+      </w:r>
+    </w:p>
+    <w:p>
+      <w:pPr>
+        <w:rPr>
+          <w:sz w:val="24"/>
+          <w:szCs w:val="24"/>
+        </w:rPr>
+      </w:pPr>
+    </w:p>
+    <w:p>
+      <w:pPr>
+        <w:rPr>
+          <w:sz w:val="24"/>
+          <w:szCs w:val="24"/>
+        </w:rPr>
+      </w:pPr>
+      <w:r>
+        <w:rPr>
+          <w:sz w:val="24"/>
+          <w:szCs w:val="24"/>
+        </w:rPr>
+        <w:t xml:space="preserve">                                                       </w:t>
+      </w:r>
+    </w:p>
+    <w:p>
+      <w:pPr>
+        <w:rPr>
+          <w:sz w:val="24"/>
+          <w:szCs w:val="24"/>
+        </w:rPr>
+      </w:pPr>
+    </w:p>
+    <w:p>
+      <w:pPr>
+        <w:rPr>
+          <w:sz w:val="24"/>
+          <w:szCs w:val="24"/>
+        </w:rPr>
+      </w:pPr>
+    </w:p>
+    <w:p>
+      <w:pPr>
+        <w:rPr>
+          <w:sz w:val="24"/>
+          <w:szCs w:val="24"/>
+        </w:rPr>
+      </w:pPr>
+    </w:p>
+    <w:p>
+      <w:pPr>
+        <w:rPr>
+          <w:sz w:val="24"/>
+          <w:szCs w:val="24"/>
+        </w:rPr>
+      </w:pPr>
+    </w:p>
+    <w:p>
+      <w:pPr>
+        <w:rPr>
+          <w:sz w:val="24"/>
+          <w:szCs w:val="24"/>
+        </w:rPr>
+      </w:pPr>
+      <w:r>
+        <w:rPr>
+          <w:noProof/>
+          <w:sz w:val="24"/>
+          <w:szCs w:val="24"/>
+          <w:lang w:eastAsia="en-AU"/>
+        </w:rPr>
+        <w:drawing>
+          <wp:inline distT="0" distB="0" distL="0" distR="0">
+            <wp:extent cx="2922305" cy="3444949"/>
+            <wp:effectExtent l="0" t="0" r="0" b="3175"/>
+            <wp:docPr id="14" name="Picture 14" descr="U:\ist\First-website\images\my Scech.PNG"/>
+            <wp:cNvGraphicFramePr>
+              <a:graphicFrameLocks xmlns:a="http://schemas.openxmlformats.org/drawingml/2006/main" noChangeAspect="1"/>
+            </wp:cNvGraphicFramePr>
+            <a:graphic xmlns:a="http://schemas.openxmlformats.org/drawingml/2006/main">
+              <a:graphicData uri="http://schemas.openxmlformats.org/drawingml/2006/picture">
+                <pic:pic xmlns:pic="http://schemas.openxmlformats.org/drawingml/2006/picture">
+                  <pic:nvPicPr>
+                    <pic:cNvPr id="0" name="Picture 2" descr="U:\ist\First-website\images\my Scech.PNG"/>
+                    <pic:cNvPicPr>
+                      <a:picLocks noChangeAspect="1" noChangeArrowheads="1"/>
+                    </pic:cNvPicPr>
+                  </pic:nvPicPr>
+                  <pic:blipFill>
+                    <a:blip r:embed="rId12">
+                      <a:extLst>
+                        <a:ext uri="{28A0092B-C50C-407E-A947-70E740481C1C}">
+                          <a14:useLocalDpi xmlns:a14="http://schemas.microsoft.com/office/drawing/2010/main" val="0"/>
+                        </a:ext>
+                      </a:extLst>
+                    </a:blip>
+                    <a:srcRect/>
+                    <a:stretch>
+                      <a:fillRect/>
+                    </a:stretch>
+                  </pic:blipFill>
+                  <pic:spPr bwMode="auto">
+                    <a:xfrm>
+                      <a:off x="0" y="0"/>
+                      <a:ext cx="2963874" cy="3493953"/>
+                    </a:xfrm>
+                    <a:prstGeom prst="rect">
+                      <a:avLst/>
+                    </a:prstGeom>
+                    <a:noFill/>
+                    <a:ln>
+                      <a:noFill/>
+                    </a:ln>
+                  </pic:spPr>
+                </pic:pic>
+              </a:graphicData>
+            </a:graphic>
+          </wp:inline>
+        </w:drawing>
+      </w:r>
+    </w:p>
+    <w:p>
+      <w:pPr>
+        <w:rPr>
+          <w:sz w:val="24"/>
+          <w:szCs w:val="24"/>
+        </w:rPr>
+      </w:pPr>
+    </w:p>
+    <w:p>
+      <w:pPr>
+        <w:rPr>
+          <w:sz w:val="24"/>
+          <w:szCs w:val="24"/>
+        </w:rPr>
+      </w:pPr>
+    </w:p>
+    <w:p>
+      <w:pPr>
+        <w:rPr>
+          <w:sz w:val="24"/>
+          <w:szCs w:val="24"/>
+        </w:rPr>
+      </w:pPr>
+      <w:r>
+        <w:rPr>
+          <w:sz w:val="24"/>
+          <w:szCs w:val="24"/>
+        </w:rPr>
+        <w:t xml:space="preserve">I Made This Sketch’s The Way I Thought My Website Was Going To Look Like but I made a Way Different Website Where It Looks Good But I Wanted It To Come Out The Way I Draw It But It Good And I Am Proud The Way It Come Out </w:t>
+      </w:r>
+      <w:r>
+        <w:rPr>
+          <w:sz w:val="24"/>
+          <w:szCs w:val="24"/>
+        </w:rPr>
+        <w:sym w:font="Wingdings" w:char="F04A"/>
+      </w:r>
+      <w:bookmarkStart w:id="0" w:name="_GoBack"/>
+      <w:bookmarkEnd w:id="0"/>
+      <w:r>
+        <w:rPr>
+          <w:sz w:val="24"/>
+          <w:szCs w:val="24"/>
+        </w:rPr>
+        <w:t xml:space="preserve">     </w:t>
+      </w:r>
+    </w:p>
+    <w:p>
+      <w:pPr>
+        <w:rPr>
+          <w:sz w:val="24"/>
+          <w:szCs w:val="24"/>
+        </w:rPr>
+      </w:pPr>
+    </w:p>
+    <w:p>
+      <w:pPr>
+        <w:rPr>
+          <w:sz w:val="24"/>
+          <w:szCs w:val="24"/>
+        </w:rPr>
+      </w:pPr>
+      <w:r>
+        <w:rPr>
+          <w:sz w:val="24"/>
+          <w:szCs w:val="24"/>
+        </w:rPr>
+        <w:t xml:space="preserve">                           </w:t>
+      </w:r>
+    </w:p>
+    <w:p>
+      <w:pPr>
+        <w:rPr>
+          <w:sz w:val="24"/>
+          <w:szCs w:val="24"/>
+        </w:rPr>
+      </w:pPr>
+    </w:p>
+    <w:p>
+      <w:pPr>
+        <w:rPr>
+          <w:sz w:val="24"/>
+          <w:szCs w:val="24"/>
+        </w:rPr>
+      </w:pPr>
+    </w:p>
+    <w:p>
+      <w:pPr>
+        <w:rPr>
+          <w:sz w:val="24"/>
+          <w:szCs w:val="24"/>
+        </w:rPr>
+      </w:pPr>
+    </w:p>
+    <w:p>
+      <w:pPr>
+        <w:rPr>
+          <w:sz w:val="24"/>
+          <w:szCs w:val="24"/>
+        </w:rPr>
+      </w:pPr>
+    </w:p>
+    <w:p>
+      <w:pPr>
+        <w:rPr>
+          <w:sz w:val="24"/>
+          <w:szCs w:val="24"/>
+        </w:rPr>
+      </w:pPr>
+    </w:p>
+    <w:p>
+      <w:pPr>
+        <w:rPr>
+          <w:sz w:val="24"/>
+          <w:szCs w:val="24"/>
+        </w:rPr>
+      </w:pPr>
+    </w:p>
+    <w:p>
+      <w:pPr>
+        <w:rPr>
+          <w:sz w:val="24"/>
+          <w:szCs w:val="24"/>
+        </w:rPr>
+      </w:pPr>
+    </w:p>
+    <w:p>
+      <w:pPr>
+        <w:rPr>
+          <w:sz w:val="24"/>
+          <w:szCs w:val="24"/>
+        </w:rPr>
+      </w:pPr>
+    </w:p>
+    <w:p>
+      <w:pPr>
+        <w:rPr>
+          <w:sz w:val="24"/>
+          <w:szCs w:val="24"/>
+        </w:rPr>
+      </w:pPr>
+    </w:p>
+    <w:p>
+      <w:pPr>
+        <w:rPr>
+          <w:sz w:val="24"/>
+          <w:szCs w:val="24"/>
+        </w:rPr>
+      </w:pPr>
+    </w:p>
+    <w:p>
+      <w:pPr>
+        <w:rPr>
+          <w:sz w:val="24"/>
+          <w:szCs w:val="24"/>
+        </w:rPr>
+      </w:pPr>
+      <w:r>
+        <w:rPr>
+          <w:sz w:val="24"/>
+          <w:szCs w:val="24"/>
+        </w:rPr>
+        <w:t xml:space="preserve">            </w:t>
+      </w:r>
+      <w:r>
+        <w:rPr>
+          <w:sz w:val="24"/>
+          <w:szCs w:val="24"/>
+        </w:rPr>
+        <w:t xml:space="preserve">     </w:t>
+      </w:r>
+      <w:r>
         <w:rPr>
           <w:b/>
           <w:sz w:val="36"/>
           <w:szCs w:val="36"/>
         </w:rPr>
-      </w:pPr>
-      <w:r>
-        <w:rPr>
-          <w:sz w:val="24"/>
-          <w:szCs w:val="24"/>
-        </w:rPr>
-        <w:t xml:space="preserve">                                                                    </w:t>
+        <w:t xml:space="preserve">Logo </w:t>
+      </w:r>
+      <w:r>
+        <w:rPr>
+          <w:b/>
+          <w:sz w:val="36"/>
+          <w:szCs w:val="36"/>
+        </w:rPr>
+        <w:t>on</w:t>
+      </w:r>
+      <w:r>
+        <w:rPr>
+          <w:b/>
+          <w:sz w:val="36"/>
+          <w:szCs w:val="36"/>
+        </w:rPr>
+        <w:t xml:space="preserve"> Phone</w:t>
+      </w:r>
+    </w:p>
+    <w:p>
+      <w:pPr>
+        <w:rPr>
+          <w:b/>
+          <w:sz w:val="36"/>
+          <w:szCs w:val="36"/>
+        </w:rPr>
+      </w:pPr>
+    </w:p>
+    <w:p>
+      <w:pPr>
+        <w:rPr>
+          <w:b/>
+          <w:sz w:val="36"/>
+          <w:szCs w:val="36"/>
+        </w:rPr>
+      </w:pPr>
+      <w:r>
+        <w:rPr>
+          <w:b/>
+          <w:sz w:val="36"/>
+          <w:szCs w:val="36"/>
+        </w:rPr>
+        <w:t xml:space="preserve">                              </w:t>
+      </w:r>
+      <w:r>
+        <w:rPr>
+          <w:b/>
+          <w:sz w:val="36"/>
+          <w:szCs w:val="36"/>
+        </w:rPr>
+        <w:t xml:space="preserve">           </w:t>
+      </w:r>
+    </w:p>
+    <w:p>
+      <w:pPr>
+        <w:rPr>
+          <w:sz w:val="24"/>
+          <w:szCs w:val="24"/>
+        </w:rPr>
+      </w:pPr>
+      <w:r>
+        <w:rPr>
+          <w:noProof/>
+          <w:sz w:val="24"/>
+          <w:szCs w:val="24"/>
+          <w:lang w:eastAsia="en-AU"/>
+        </w:rPr>
+        <w:drawing>
+          <wp:inline distT="0" distB="0" distL="0" distR="0">
+            <wp:extent cx="3505200" cy="6172200"/>
+            <wp:effectExtent l="0" t="0" r="0" b="0"/>
+            <wp:docPr id="7" name="Picture 7" descr="U:\ist\First-website\images\My Website on Phone.PNG"/>
+            <wp:cNvGraphicFramePr>
+              <a:graphicFrameLocks xmlns:a="http://schemas.openxmlformats.org/drawingml/2006/main" noChangeAspect="1"/>
+            </wp:cNvGraphicFramePr>
+            <a:graphic xmlns:a="http://schemas.openxmlformats.org/drawingml/2006/main">
+              <a:graphicData uri="http://schemas.openxmlformats.org/drawingml/2006/picture">
+                <pic:pic xmlns:pic="http://schemas.openxmlformats.org/drawingml/2006/picture">
+                  <pic:nvPicPr>
+                    <pic:cNvPr id="0" name="Picture 1" descr="U:\ist\First-website\images\My Website on Phone.PNG"/>
+                    <pic:cNvPicPr>
+                      <a:picLocks noChangeAspect="1" noChangeArrowheads="1"/>
+                    </pic:cNvPicPr>
+                  </pic:nvPicPr>
+                  <pic:blipFill>
+                    <a:blip r:embed="rId13">
+                      <a:extLst>
+                        <a:ext uri="{28A0092B-C50C-407E-A947-70E740481C1C}">
+                          <a14:useLocalDpi xmlns:a14="http://schemas.microsoft.com/office/drawing/2010/main" val="0"/>
+                        </a:ext>
+                      </a:extLst>
+                    </a:blip>
+                    <a:srcRect/>
+                    <a:stretch>
+                      <a:fillRect/>
+                    </a:stretch>
+                  </pic:blipFill>
+                  <pic:spPr bwMode="auto">
+                    <a:xfrm>
+                      <a:off x="0" y="0"/>
+                      <a:ext cx="3505200" cy="6172200"/>
+                    </a:xfrm>
+                    <a:prstGeom prst="rect">
+                      <a:avLst/>
+                    </a:prstGeom>
+                    <a:noFill/>
+                    <a:ln>
+                      <a:noFill/>
+                    </a:ln>
+                  </pic:spPr>
+                </pic:pic>
+              </a:graphicData>
+            </a:graphic>
+          </wp:inline>
+        </w:drawing>
+      </w:r>
+    </w:p>
+    <w:p>
+      <w:pPr>
+        <w:rPr>
+          <w:sz w:val="24"/>
+          <w:szCs w:val="24"/>
+        </w:rPr>
+      </w:pPr>
+    </w:p>
+    <w:p>
+      <w:pPr>
+        <w:rPr>
+          <w:sz w:val="24"/>
+          <w:szCs w:val="24"/>
+        </w:rPr>
+      </w:pPr>
+    </w:p>
+    <w:p>
+      <w:pPr>
+        <w:rPr>
+          <w:sz w:val="24"/>
+          <w:szCs w:val="24"/>
+        </w:rPr>
+      </w:pPr>
+    </w:p>
+    <w:p>
+      <w:pPr>
+        <w:rPr>
+          <w:sz w:val="24"/>
+          <w:szCs w:val="24"/>
+        </w:rPr>
+      </w:pPr>
+    </w:p>
+    <w:p>
+      <w:pPr>
+        <w:rPr>
+          <w:sz w:val="24"/>
+          <w:szCs w:val="24"/>
+        </w:rPr>
+      </w:pPr>
+    </w:p>
+    <w:p>
+      <w:pPr>
+        <w:rPr>
+          <w:sz w:val="24"/>
+          <w:szCs w:val="24"/>
+        </w:rPr>
+      </w:pPr>
+    </w:p>
+    <w:p>
+      <w:pPr>
+        <w:rPr>
+          <w:sz w:val="24"/>
+          <w:szCs w:val="24"/>
+        </w:rPr>
+      </w:pPr>
+      <w:r>
+        <w:rPr>
+          <w:sz w:val="24"/>
+          <w:szCs w:val="24"/>
+        </w:rPr>
+        <w:t xml:space="preserve">                                                                   </w:t>
+      </w:r>
+    </w:p>
+    <w:p>
+      <w:pPr>
+        <w:rPr>
+          <w:b/>
+          <w:sz w:val="36"/>
+          <w:szCs w:val="36"/>
+        </w:rPr>
+      </w:pPr>
+      <w:r>
+        <w:rPr>
+          <w:sz w:val="24"/>
+          <w:szCs w:val="24"/>
+        </w:rPr>
+        <w:t xml:space="preserve">                                                                  </w:t>
+      </w:r>
+      <w:r>
+        <w:rPr>
+          <w:sz w:val="24"/>
+          <w:szCs w:val="24"/>
+        </w:rPr>
+        <w:t xml:space="preserve"> </w:t>
       </w:r>
       <w:r>
         <w:rPr>
@@ -2080,7 +2734,7 @@
                     </pic:cNvPicPr>
                   </pic:nvPicPr>
                   <pic:blipFill>
-                    <a:blip r:embed="rId9">
+                    <a:blip r:embed="rId14">
                       <a:extLst>
                         <a:ext uri="{28A0092B-C50C-407E-A947-70E740481C1C}">
                           <a14:useLocalDpi xmlns:a14="http://schemas.microsoft.com/office/drawing/2010/main" val="0"/>
@@ -2371,7 +3025,7 @@
                     </pic:cNvPicPr>
                   </pic:nvPicPr>
                   <pic:blipFill>
-                    <a:blip r:embed="rId10">
+                    <a:blip r:embed="rId15">
                       <a:extLst>
                         <a:ext uri="{28A0092B-C50C-407E-A947-70E740481C1C}">
                           <a14:useLocalDpi xmlns:a14="http://schemas.microsoft.com/office/drawing/2010/main" val="0"/>
@@ -2515,6 +3169,22 @@
       <w:pPr>
         <w:ind w:left="720" w:hanging="720"/>
         <w:rPr>
+          <w:sz w:val="24"/>
+          <w:szCs w:val="24"/>
+        </w:rPr>
+      </w:pPr>
+      <w:r>
+        <w:rPr>
+          <w:sz w:val="24"/>
+          <w:szCs w:val="24"/>
+        </w:rPr>
+        <w:t xml:space="preserve">                                                   </w:t>
+      </w:r>
+    </w:p>
+    <w:p>
+      <w:pPr>
+        <w:ind w:left="720" w:hanging="720"/>
+        <w:rPr>
           <w:b/>
           <w:sz w:val="36"/>
           <w:szCs w:val="36"/>
@@ -2525,18 +3195,23 @@
           <w:sz w:val="24"/>
           <w:szCs w:val="24"/>
         </w:rPr>
-        <w:t xml:space="preserve">                                                          </w:t>
-      </w:r>
-      <w:proofErr w:type="spellStart"/>
+        <w:t xml:space="preserve">                                                             </w:t>
+      </w:r>
+      <w:r>
+        <w:rPr>
+          <w:sz w:val="24"/>
+          <w:szCs w:val="24"/>
+        </w:rPr>
+        <w:t xml:space="preserve">       </w:t>
+      </w:r>
       <w:r>
         <w:rPr>
           <w:b/>
           <w:sz w:val="36"/>
           <w:szCs w:val="36"/>
         </w:rPr>
-        <w:t>BootStrap</w:t>
-      </w:r>
-      <w:proofErr w:type="spellEnd"/>
+        <w:t>Bootstrap</w:t>
+      </w:r>
     </w:p>
     <w:p>
       <w:pPr>
@@ -2580,7 +3255,7 @@
                     </pic:cNvPicPr>
                   </pic:nvPicPr>
                   <pic:blipFill>
-                    <a:blip r:embed="rId11">
+                    <a:blip r:embed="rId16">
                       <a:extLst>
                         <a:ext uri="{28A0092B-C50C-407E-A947-70E740481C1C}">
                           <a14:useLocalDpi xmlns:a14="http://schemas.microsoft.com/office/drawing/2010/main" val="0"/>
@@ -2632,33 +3307,457 @@
           <w:sz w:val="24"/>
           <w:szCs w:val="24"/>
         </w:rPr>
-        <w:t xml:space="preserve">and I Got The Links For My Website. I Did the Work Dis Did the    </w:t>
-      </w:r>
-    </w:p>
-    <w:p>
-      <w:pPr>
-        <w:ind w:left="720" w:hanging="720"/>
-        <w:rPr>
-          <w:sz w:val="24"/>
-          <w:szCs w:val="24"/>
-        </w:rPr>
-      </w:pPr>
-      <w:r>
-        <w:rPr>
-          <w:sz w:val="24"/>
-          <w:szCs w:val="24"/>
-        </w:rPr>
-        <w:t xml:space="preserve">Rest. Boot Strap Made It Easy For Me </w:t>
-      </w:r>
-    </w:p>
-    <w:p>
-      <w:pPr>
-        <w:ind w:left="720" w:hanging="720"/>
-        <w:rPr>
-          <w:sz w:val="24"/>
-          <w:szCs w:val="24"/>
-        </w:rPr>
-      </w:pPr>
+        <w:t>and I Got The Links For My Website</w:t>
+      </w:r>
+      <w:r>
+        <w:rPr>
+          <w:sz w:val="24"/>
+          <w:szCs w:val="24"/>
+        </w:rPr>
+        <w:t>. I Did the Work And Dis Did the Rest</w:t>
+      </w:r>
+      <w:r>
+        <w:rPr>
+          <w:sz w:val="24"/>
+          <w:szCs w:val="24"/>
+        </w:rPr>
+        <w:t xml:space="preserve">. Boot Strap Made It Easy For Me </w:t>
+      </w:r>
+    </w:p>
+    <w:p>
+      <w:pPr>
+        <w:ind w:left="720" w:hanging="720"/>
+        <w:rPr>
+          <w:sz w:val="24"/>
+          <w:szCs w:val="24"/>
+        </w:rPr>
+      </w:pPr>
+    </w:p>
+    <w:p>
+      <w:pPr>
+        <w:ind w:left="720" w:hanging="720"/>
+        <w:rPr>
+          <w:sz w:val="24"/>
+          <w:szCs w:val="24"/>
+        </w:rPr>
+      </w:pPr>
+    </w:p>
+    <w:p>
+      <w:pPr>
+        <w:ind w:left="720" w:hanging="720"/>
+        <w:rPr>
+          <w:b/>
+          <w:sz w:val="32"/>
+          <w:szCs w:val="32"/>
+        </w:rPr>
+      </w:pPr>
+      <w:r>
+        <w:rPr>
+          <w:sz w:val="24"/>
+          <w:szCs w:val="24"/>
+        </w:rPr>
+        <w:t xml:space="preserve">                                                                  </w:t>
+      </w:r>
+      <w:r>
+        <w:rPr>
+          <w:b/>
+          <w:sz w:val="36"/>
+          <w:szCs w:val="36"/>
+        </w:rPr>
+        <w:t>Fando</w:t>
+      </w:r>
+      <w:r>
+        <w:rPr>
+          <w:b/>
+          <w:sz w:val="32"/>
+          <w:szCs w:val="32"/>
+        </w:rPr>
+        <w:t xml:space="preserve">m </w:t>
+      </w:r>
+      <w:r>
+        <w:rPr>
+          <w:b/>
+          <w:sz w:val="32"/>
+          <w:szCs w:val="32"/>
+        </w:rPr>
+        <w:t>Website</w:t>
+      </w:r>
+    </w:p>
+    <w:p>
+      <w:pPr>
+        <w:ind w:left="720" w:hanging="720"/>
+        <w:rPr>
+          <w:b/>
+          <w:sz w:val="32"/>
+          <w:szCs w:val="32"/>
+        </w:rPr>
+      </w:pPr>
+      <w:r>
+        <w:rPr>
+          <w:b/>
+          <w:sz w:val="32"/>
+          <w:szCs w:val="32"/>
+        </w:rPr>
+        <w:t xml:space="preserve">                                                  </w:t>
+      </w:r>
+      <w:r>
+        <w:rPr>
+          <w:noProof/>
+          <w:lang w:eastAsia="en-AU"/>
+        </w:rPr>
+        <w:drawing>
+          <wp:inline distT="0" distB="0" distL="0" distR="0" wp14:anchorId="35A6FD1F" wp14:editId="242E62EC">
+            <wp:extent cx="1390650" cy="371475"/>
+            <wp:effectExtent l="0" t="0" r="0" b="9525"/>
+            <wp:docPr id="10" name="Picture 10"/>
+            <wp:cNvGraphicFramePr>
+              <a:graphicFrameLocks xmlns:a="http://schemas.openxmlformats.org/drawingml/2006/main" noChangeAspect="1"/>
+            </wp:cNvGraphicFramePr>
+            <a:graphic xmlns:a="http://schemas.openxmlformats.org/drawingml/2006/main">
+              <a:graphicData uri="http://schemas.openxmlformats.org/drawingml/2006/picture">
+                <pic:pic xmlns:pic="http://schemas.openxmlformats.org/drawingml/2006/picture">
+                  <pic:nvPicPr>
+                    <pic:cNvPr id="1" name=""/>
+                    <pic:cNvPicPr/>
+                  </pic:nvPicPr>
+                  <pic:blipFill>
+                    <a:blip r:embed="rId17"/>
+                    <a:stretch>
+                      <a:fillRect/>
+                    </a:stretch>
+                  </pic:blipFill>
+                  <pic:spPr>
+                    <a:xfrm>
+                      <a:off x="0" y="0"/>
+                      <a:ext cx="1390650" cy="371475"/>
+                    </a:xfrm>
+                    <a:prstGeom prst="rect">
+                      <a:avLst/>
+                    </a:prstGeom>
+                  </pic:spPr>
+                </pic:pic>
+              </a:graphicData>
+            </a:graphic>
+          </wp:inline>
+        </w:drawing>
+      </w:r>
+    </w:p>
+    <w:p>
+      <w:pPr>
+        <w:ind w:left="720" w:hanging="720"/>
+        <w:rPr>
+          <w:b/>
+          <w:sz w:val="32"/>
+          <w:szCs w:val="32"/>
+        </w:rPr>
+      </w:pPr>
+      <w:r>
+        <w:rPr>
+          <w:b/>
+          <w:sz w:val="32"/>
+          <w:szCs w:val="32"/>
+        </w:rPr>
+        <w:t xml:space="preserve">       </w:t>
+      </w:r>
+    </w:p>
+    <w:p>
+      <w:pPr>
+        <w:rPr>
+          <w:sz w:val="24"/>
+          <w:szCs w:val="24"/>
+        </w:rPr>
+      </w:pPr>
+      <w:r>
+        <w:rPr>
+          <w:sz w:val="32"/>
+          <w:szCs w:val="32"/>
+        </w:rPr>
+        <w:t xml:space="preserve"> </w:t>
+      </w:r>
+      <w:r>
+        <w:rPr>
+          <w:sz w:val="32"/>
+          <w:szCs w:val="32"/>
+        </w:rPr>
+        <w:t xml:space="preserve">   </w:t>
+      </w:r>
+      <w:r>
+        <w:rPr>
+          <w:sz w:val="24"/>
+          <w:szCs w:val="24"/>
+        </w:rPr>
+        <w:t xml:space="preserve">Is A Website Where You Can Learn Stuff </w:t>
+      </w:r>
+      <w:r>
+        <w:rPr>
+          <w:sz w:val="24"/>
+          <w:szCs w:val="24"/>
+        </w:rPr>
+        <w:t>about</w:t>
+      </w:r>
+      <w:r>
+        <w:rPr>
+          <w:sz w:val="24"/>
+          <w:szCs w:val="24"/>
+        </w:rPr>
+        <w:t xml:space="preserve"> Flynn</w:t>
+      </w:r>
+      <w:r>
+        <w:rPr>
+          <w:sz w:val="24"/>
+          <w:szCs w:val="24"/>
+        </w:rPr>
+        <w:t>’s</w:t>
+      </w:r>
+      <w:r>
+        <w:rPr>
+          <w:sz w:val="24"/>
+          <w:szCs w:val="24"/>
+        </w:rPr>
+        <w:t xml:space="preserve"> </w:t>
+      </w:r>
+      <w:r>
+        <w:rPr>
+          <w:sz w:val="24"/>
+          <w:szCs w:val="24"/>
+        </w:rPr>
+        <w:t>Arcade</w:t>
+      </w:r>
+      <w:r>
+        <w:rPr>
+          <w:sz w:val="24"/>
+          <w:szCs w:val="24"/>
+        </w:rPr>
+        <w:t xml:space="preserve"> It’s a Multi-Story</w:t>
+      </w:r>
+      <w:r>
+        <w:rPr>
+          <w:sz w:val="24"/>
+          <w:szCs w:val="24"/>
+        </w:rPr>
+        <w:t xml:space="preserve"> </w:t>
+      </w:r>
+      <w:r>
+        <w:rPr>
+          <w:sz w:val="24"/>
+          <w:szCs w:val="24"/>
+        </w:rPr>
+        <w:t xml:space="preserve">  </w:t>
+      </w:r>
+      <w:r>
+        <w:rPr>
+          <w:sz w:val="24"/>
+          <w:szCs w:val="24"/>
+        </w:rPr>
+        <w:t xml:space="preserve">establishment </w:t>
+      </w:r>
+      <w:r>
+        <w:rPr>
+          <w:sz w:val="24"/>
+          <w:szCs w:val="24"/>
+        </w:rPr>
+        <w:t>with</w:t>
+      </w:r>
+      <w:r>
+        <w:rPr>
+          <w:sz w:val="24"/>
+          <w:szCs w:val="24"/>
+        </w:rPr>
+        <w:t xml:space="preserve"> </w:t>
+      </w:r>
+      <w:r>
+        <w:rPr>
+          <w:sz w:val="24"/>
+          <w:szCs w:val="24"/>
+        </w:rPr>
+        <w:t>numerous</w:t>
+      </w:r>
+      <w:r>
+        <w:rPr>
+          <w:sz w:val="24"/>
+          <w:szCs w:val="24"/>
+        </w:rPr>
+        <w:t xml:space="preserve"> </w:t>
+      </w:r>
+      <w:r>
+        <w:rPr>
+          <w:sz w:val="24"/>
+          <w:szCs w:val="24"/>
+        </w:rPr>
+        <w:t>and</w:t>
+      </w:r>
+      <w:r>
+        <w:rPr>
+          <w:sz w:val="24"/>
+          <w:szCs w:val="24"/>
+        </w:rPr>
+        <w:t xml:space="preserve"> It a</w:t>
+      </w:r>
+      <w:r>
+        <w:rPr>
+          <w:sz w:val="24"/>
+          <w:szCs w:val="24"/>
+        </w:rPr>
+        <w:t xml:space="preserve"> Tron Wiki about Every Thing They Do </w:t>
+      </w:r>
+      <w:r>
+        <w:rPr>
+          <w:sz w:val="24"/>
+          <w:szCs w:val="24"/>
+        </w:rPr>
+        <w:t xml:space="preserve"> </w:t>
+      </w:r>
+    </w:p>
+    <w:p>
+      <w:pPr>
+        <w:ind w:left="720" w:hanging="720"/>
+        <w:rPr>
+          <w:sz w:val="24"/>
+          <w:szCs w:val="24"/>
+        </w:rPr>
+      </w:pPr>
+    </w:p>
+    <w:p>
+      <w:pPr>
+        <w:ind w:left="720" w:hanging="720"/>
+        <w:rPr>
+          <w:sz w:val="24"/>
+          <w:szCs w:val="24"/>
+        </w:rPr>
+      </w:pPr>
+    </w:p>
+    <w:p>
+      <w:pPr>
+        <w:ind w:left="720" w:hanging="720"/>
+        <w:rPr>
+          <w:sz w:val="24"/>
+          <w:szCs w:val="24"/>
+        </w:rPr>
+      </w:pPr>
+      <w:r>
+        <w:rPr>
+          <w:noProof/>
+          <w:sz w:val="24"/>
+          <w:szCs w:val="24"/>
+          <w:lang w:eastAsia="en-AU"/>
+        </w:rPr>
+        <w:lastRenderedPageBreak/>
+        <w:drawing>
+          <wp:inline distT="0" distB="0" distL="0" distR="0">
+            <wp:extent cx="2899915" cy="1679944"/>
+            <wp:effectExtent l="0" t="0" r="0" b="0"/>
+            <wp:docPr id="16" name="Picture 16" descr="U:\ist\First-website\images\Home Net Work.PNG"/>
+            <wp:cNvGraphicFramePr>
+              <a:graphicFrameLocks xmlns:a="http://schemas.openxmlformats.org/drawingml/2006/main" noChangeAspect="1"/>
+            </wp:cNvGraphicFramePr>
+            <a:graphic xmlns:a="http://schemas.openxmlformats.org/drawingml/2006/main">
+              <a:graphicData uri="http://schemas.openxmlformats.org/drawingml/2006/picture">
+                <pic:pic xmlns:pic="http://schemas.openxmlformats.org/drawingml/2006/picture">
+                  <pic:nvPicPr>
+                    <pic:cNvPr id="0" name="Picture 4" descr="U:\ist\First-website\images\Home Net Work.PNG"/>
+                    <pic:cNvPicPr>
+                      <a:picLocks noChangeAspect="1" noChangeArrowheads="1"/>
+                    </pic:cNvPicPr>
+                  </pic:nvPicPr>
+                  <pic:blipFill>
+                    <a:blip r:embed="rId18">
+                      <a:extLst>
+                        <a:ext uri="{28A0092B-C50C-407E-A947-70E740481C1C}">
+                          <a14:useLocalDpi xmlns:a14="http://schemas.microsoft.com/office/drawing/2010/main" val="0"/>
+                        </a:ext>
+                      </a:extLst>
+                    </a:blip>
+                    <a:srcRect/>
+                    <a:stretch>
+                      <a:fillRect/>
+                    </a:stretch>
+                  </pic:blipFill>
+                  <pic:spPr bwMode="auto">
+                    <a:xfrm>
+                      <a:off x="0" y="0"/>
+                      <a:ext cx="2950946" cy="1709506"/>
+                    </a:xfrm>
+                    <a:prstGeom prst="rect">
+                      <a:avLst/>
+                    </a:prstGeom>
+                    <a:noFill/>
+                    <a:ln>
+                      <a:noFill/>
+                    </a:ln>
+                  </pic:spPr>
+                </pic:pic>
+              </a:graphicData>
+            </a:graphic>
+          </wp:inline>
+        </w:drawing>
+      </w:r>
+    </w:p>
+    <w:p>
+      <w:pPr>
+        <w:ind w:left="720" w:hanging="720"/>
+        <w:rPr>
+          <w:sz w:val="24"/>
+          <w:szCs w:val="24"/>
+        </w:rPr>
+      </w:pPr>
+    </w:p>
+    <w:p>
+      <w:pPr>
+        <w:ind w:left="720" w:hanging="720"/>
+        <w:rPr>
+          <w:sz w:val="24"/>
+          <w:szCs w:val="24"/>
+        </w:rPr>
+      </w:pPr>
+      <w:r>
+        <w:rPr>
+          <w:sz w:val="24"/>
+          <w:szCs w:val="24"/>
+        </w:rPr>
+        <w:t>When a Pc Send A Message To A Other Computer From Wi-Fi And Has Mutule Servers  To Host The server So The Server 1 Is go And then Server 2 So the Data Goose To A Other PC So The Data Stays There And It Like H</w:t>
+      </w:r>
+      <w:r>
+        <w:rPr>
+          <w:sz w:val="24"/>
+          <w:szCs w:val="24"/>
+        </w:rPr>
+        <w:t>ome Network And Wi-Fi</w:t>
+      </w:r>
+      <w:r>
+        <w:rPr>
+          <w:sz w:val="24"/>
+          <w:szCs w:val="24"/>
+        </w:rPr>
+        <w:t xml:space="preserve"> And You Send People The Stuff You</w:t>
+      </w:r>
+      <w:r>
+        <w:rPr>
+          <w:sz w:val="24"/>
+          <w:szCs w:val="24"/>
+        </w:rPr>
+        <w:t xml:space="preserve"> Wont And They Wont </w:t>
+      </w:r>
+      <w:r>
+        <w:rPr>
+          <w:sz w:val="24"/>
+          <w:szCs w:val="24"/>
+        </w:rPr>
+        <w:t xml:space="preserve"> </w:t>
+      </w:r>
+      <w:r>
+        <w:rPr>
+          <w:sz w:val="24"/>
+          <w:szCs w:val="24"/>
+        </w:rPr>
+        <w:t xml:space="preserve">   </w:t>
+      </w:r>
+      <w:r>
+        <w:rPr>
+          <w:sz w:val="24"/>
+          <w:szCs w:val="24"/>
+        </w:rPr>
+        <w:t xml:space="preserve">      </w:t>
+      </w:r>
     </w:p>
     <w:p>
       <w:pPr>
@@ -2876,24 +3975,6 @@
         </w:rPr>
         <w:t xml:space="preserve">Scam </w:t>
       </w:r>
-    </w:p>
-    <w:p>
-      <w:pPr>
-        <w:ind w:left="720" w:hanging="720"/>
-        <w:rPr>
-          <w:sz w:val="24"/>
-          <w:szCs w:val="24"/>
-        </w:rPr>
-      </w:pPr>
-    </w:p>
-    <w:p>
-      <w:pPr>
-        <w:ind w:left="720" w:hanging="720"/>
-        <w:rPr>
-          <w:sz w:val="24"/>
-          <w:szCs w:val="24"/>
-        </w:rPr>
-      </w:pPr>
     </w:p>
     <w:p>
       <w:pPr>
@@ -2920,8 +4001,8 @@
         </w:rPr>
         <w:drawing>
           <wp:inline distT="0" distB="0" distL="0" distR="0">
-            <wp:extent cx="5728335" cy="1219200"/>
-            <wp:effectExtent l="0" t="0" r="5715" b="0"/>
+            <wp:extent cx="5411470" cy="1219200"/>
+            <wp:effectExtent l="0" t="0" r="0" b="0"/>
             <wp:docPr id="6" name="Picture 6" descr="U:\ist\First-website\images\eb games.PNG"/>
             <wp:cNvGraphicFramePr>
               <a:graphicFrameLocks xmlns:a="http://schemas.openxmlformats.org/drawingml/2006/main" noChangeAspect="1"/>
@@ -2936,7 +4017,7 @@
                     </pic:cNvPicPr>
                   </pic:nvPicPr>
                   <pic:blipFill>
-                    <a:blip r:embed="rId12">
+                    <a:blip r:embed="rId19">
                       <a:extLst>
                         <a:ext uri="{28A0092B-C50C-407E-A947-70E740481C1C}">
                           <a14:useLocalDpi xmlns:a14="http://schemas.microsoft.com/office/drawing/2010/main" val="0"/>
@@ -2951,7 +4032,7 @@
                   <pic:spPr bwMode="auto">
                     <a:xfrm>
                       <a:off x="0" y="0"/>
-                      <a:ext cx="5779952" cy="1230186"/>
+                      <a:ext cx="5468328" cy="1232010"/>
                     </a:xfrm>
                     <a:prstGeom prst="rect">
                       <a:avLst/>
@@ -2971,16 +4052,128 @@
     <w:p>
       <w:pPr>
         <w:rPr>
+          <w:sz w:val="36"/>
+          <w:szCs w:val="36"/>
+        </w:rPr>
+      </w:pPr>
+      <w:r>
+        <w:rPr>
+          <w:sz w:val="36"/>
+          <w:szCs w:val="36"/>
+        </w:rPr>
+        <w:t xml:space="preserve"> </w:t>
+      </w:r>
+    </w:p>
+    <w:p>
+      <w:pPr>
+        <w:rPr>
+          <w:sz w:val="36"/>
+          <w:szCs w:val="36"/>
+        </w:rPr>
+      </w:pPr>
+      <w:r>
+        <w:rPr>
+          <w:sz w:val="36"/>
+          <w:szCs w:val="36"/>
+        </w:rPr>
+        <w:t xml:space="preserve">And JB Hi-Fi Help and Support Page </w:t>
+      </w:r>
+    </w:p>
+    <w:p>
+      <w:pPr>
+        <w:rPr>
+          <w:sz w:val="36"/>
+          <w:szCs w:val="36"/>
+        </w:rPr>
+      </w:pPr>
+    </w:p>
+    <w:p>
+      <w:pPr>
+        <w:rPr>
           <w:sz w:val="32"/>
           <w:szCs w:val="32"/>
         </w:rPr>
       </w:pPr>
       <w:r>
         <w:rPr>
+          <w:noProof/>
+          <w:sz w:val="32"/>
+          <w:szCs w:val="32"/>
+          <w:lang w:eastAsia="en-AU"/>
+        </w:rPr>
+        <w:drawing>
+          <wp:inline distT="0" distB="0" distL="0" distR="0">
+            <wp:extent cx="5411972" cy="1574165"/>
+            <wp:effectExtent l="0" t="0" r="0" b="6985"/>
+            <wp:docPr id="15" name="Picture 15" descr="U:\ist\First-website\images\JB HI FI.PNG"/>
+            <wp:cNvGraphicFramePr>
+              <a:graphicFrameLocks xmlns:a="http://schemas.openxmlformats.org/drawingml/2006/main" noChangeAspect="1"/>
+            </wp:cNvGraphicFramePr>
+            <a:graphic xmlns:a="http://schemas.openxmlformats.org/drawingml/2006/main">
+              <a:graphicData uri="http://schemas.openxmlformats.org/drawingml/2006/picture">
+                <pic:pic xmlns:pic="http://schemas.openxmlformats.org/drawingml/2006/picture">
+                  <pic:nvPicPr>
+                    <pic:cNvPr id="0" name="Picture 3" descr="U:\ist\First-website\images\JB HI FI.PNG"/>
+                    <pic:cNvPicPr>
+                      <a:picLocks noChangeAspect="1" noChangeArrowheads="1"/>
+                    </pic:cNvPicPr>
+                  </pic:nvPicPr>
+                  <pic:blipFill>
+                    <a:blip r:embed="rId20">
+                      <a:extLst>
+                        <a:ext uri="{28A0092B-C50C-407E-A947-70E740481C1C}">
+                          <a14:useLocalDpi xmlns:a14="http://schemas.microsoft.com/office/drawing/2010/main" val="0"/>
+                        </a:ext>
+                      </a:extLst>
+                    </a:blip>
+                    <a:srcRect/>
+                    <a:stretch>
+                      <a:fillRect/>
+                    </a:stretch>
+                  </pic:blipFill>
+                  <pic:spPr bwMode="auto">
+                    <a:xfrm>
+                      <a:off x="0" y="0"/>
+                      <a:ext cx="5456447" cy="1587101"/>
+                    </a:xfrm>
+                    <a:prstGeom prst="rect">
+                      <a:avLst/>
+                    </a:prstGeom>
+                    <a:noFill/>
+                    <a:ln>
+                      <a:noFill/>
+                    </a:ln>
+                  </pic:spPr>
+                </pic:pic>
+              </a:graphicData>
+            </a:graphic>
+          </wp:inline>
+        </w:drawing>
+      </w:r>
+    </w:p>
+    <w:p>
+      <w:pPr>
+        <w:rPr>
+          <w:sz w:val="32"/>
+          <w:szCs w:val="32"/>
+        </w:rPr>
+      </w:pPr>
+    </w:p>
+    <w:p>
+      <w:pPr>
+        <w:rPr>
+          <w:b/>
           <w:sz w:val="36"/>
           <w:szCs w:val="36"/>
         </w:rPr>
-        <w:t xml:space="preserve"> </w:t>
+      </w:pPr>
+      <w:r>
+        <w:rPr>
+          <w:b/>
+          <w:sz w:val="36"/>
+          <w:szCs w:val="36"/>
+        </w:rPr>
+        <w:t xml:space="preserve">   </w:t>
       </w:r>
     </w:p>
     <w:sectPr>
@@ -2991,6 +4184,56 @@
     </w:sectPr>
   </w:body>
 </w:document>
+</file>
+
+<file path=word/endnotes.xml><?xml version="1.0" encoding="utf-8"?>
+<w:endnotes xmlns:wpc="http://schemas.microsoft.com/office/word/2010/wordprocessingCanvas" xmlns:cx="http://schemas.microsoft.com/office/drawing/2014/chartex" xmlns:cx1="http://schemas.microsoft.com/office/drawing/2015/9/8/chartex" xmlns:mc="http://schemas.openxmlformats.org/markup-compatibility/2006" xmlns:o="urn:schemas-microsoft-com:office:office" xmlns:r="http://schemas.openxmlformats.org/officeDocument/2006/relationships" xmlns:m="http://schemas.openxmlformats.org/officeDocument/2006/math" xmlns:v="urn:schemas-microsoft-com:vml" xmlns:wp14="http://schemas.microsoft.com/office/word/2010/wordprocessingDrawing" xmlns:wp="http://schemas.openxmlformats.org/drawingml/2006/wordprocessingDrawing" xmlns:w10="urn:schemas-microsoft-com:office:word" xmlns:w="http://schemas.openxmlformats.org/wordprocessingml/2006/main" xmlns:w14="http://schemas.microsoft.com/office/word/2010/wordml" xmlns:w15="http://schemas.microsoft.com/office/word/2012/wordml" xmlns:w16se="http://schemas.microsoft.com/office/word/2015/wordml/symex" xmlns:wpg="http://schemas.microsoft.com/office/word/2010/wordprocessingGroup" xmlns:wpi="http://schemas.microsoft.com/office/word/2010/wordprocessingInk" xmlns:wne="http://schemas.microsoft.com/office/word/2006/wordml" xmlns:wps="http://schemas.microsoft.com/office/word/2010/wordprocessingShape" mc:Ignorable="w14 w15 w16se wp14">
+  <w:endnote w:type="separator" w:id="-1">
+    <w:p>
+      <w:pPr>
+        <w:spacing w:after="0" w:line="240" w:lineRule="auto"/>
+      </w:pPr>
+      <w:r>
+        <w:separator/>
+      </w:r>
+    </w:p>
+  </w:endnote>
+  <w:endnote w:type="continuationSeparator" w:id="0">
+    <w:p>
+      <w:pPr>
+        <w:spacing w:after="0" w:line="240" w:lineRule="auto"/>
+      </w:pPr>
+      <w:r>
+        <w:continuationSeparator/>
+      </w:r>
+    </w:p>
+  </w:endnote>
+</w:endnotes>
+</file>
+
+<file path=word/footnotes.xml><?xml version="1.0" encoding="utf-8"?>
+<w:footnotes xmlns:wpc="http://schemas.microsoft.com/office/word/2010/wordprocessingCanvas" xmlns:cx="http://schemas.microsoft.com/office/drawing/2014/chartex" xmlns:cx1="http://schemas.microsoft.com/office/drawing/2015/9/8/chartex" xmlns:mc="http://schemas.openxmlformats.org/markup-compatibility/2006" xmlns:o="urn:schemas-microsoft-com:office:office" xmlns:r="http://schemas.openxmlformats.org/officeDocument/2006/relationships" xmlns:m="http://schemas.openxmlformats.org/officeDocument/2006/math" xmlns:v="urn:schemas-microsoft-com:vml" xmlns:wp14="http://schemas.microsoft.com/office/word/2010/wordprocessingDrawing" xmlns:wp="http://schemas.openxmlformats.org/drawingml/2006/wordprocessingDrawing" xmlns:w10="urn:schemas-microsoft-com:office:word" xmlns:w="http://schemas.openxmlformats.org/wordprocessingml/2006/main" xmlns:w14="http://schemas.microsoft.com/office/word/2010/wordml" xmlns:w15="http://schemas.microsoft.com/office/word/2012/wordml" xmlns:w16se="http://schemas.microsoft.com/office/word/2015/wordml/symex" xmlns:wpg="http://schemas.microsoft.com/office/word/2010/wordprocessingGroup" xmlns:wpi="http://schemas.microsoft.com/office/word/2010/wordprocessingInk" xmlns:wne="http://schemas.microsoft.com/office/word/2006/wordml" xmlns:wps="http://schemas.microsoft.com/office/word/2010/wordprocessingShape" mc:Ignorable="w14 w15 w16se wp14">
+  <w:footnote w:type="separator" w:id="-1">
+    <w:p>
+      <w:pPr>
+        <w:spacing w:after="0" w:line="240" w:lineRule="auto"/>
+      </w:pPr>
+      <w:r>
+        <w:separator/>
+      </w:r>
+    </w:p>
+  </w:footnote>
+  <w:footnote w:type="continuationSeparator" w:id="0">
+    <w:p>
+      <w:pPr>
+        <w:spacing w:after="0" w:line="240" w:lineRule="auto"/>
+      </w:pPr>
+      <w:r>
+        <w:continuationSeparator/>
+      </w:r>
+    </w:p>
+  </w:footnote>
+</w:footnotes>
 </file>
 
 <file path=word/styles.xml><?xml version="1.0" encoding="utf-8"?>
@@ -3419,6 +4662,50 @@
     <w:basedOn w:val="DefaultParagraphFont"/>
     <w:rsid w:val="006B5956"/>
   </w:style>
+  <w:style w:type="paragraph" w:styleId="Header">
+    <w:name w:val="header"/>
+    <w:basedOn w:val="Normal"/>
+    <w:link w:val="HeaderChar"/>
+    <w:uiPriority w:val="99"/>
+    <w:unhideWhenUsed/>
+    <w:rsid w:val="00050957"/>
+    <w:pPr>
+      <w:tabs>
+        <w:tab w:val="center" w:pos="4513"/>
+        <w:tab w:val="right" w:pos="9026"/>
+      </w:tabs>
+      <w:spacing w:after="0" w:line="240" w:lineRule="auto"/>
+    </w:pPr>
+  </w:style>
+  <w:style w:type="character" w:customStyle="1" w:styleId="HeaderChar">
+    <w:name w:val="Header Char"/>
+    <w:basedOn w:val="DefaultParagraphFont"/>
+    <w:link w:val="Header"/>
+    <w:uiPriority w:val="99"/>
+    <w:rsid w:val="00050957"/>
+  </w:style>
+  <w:style w:type="paragraph" w:styleId="Footer">
+    <w:name w:val="footer"/>
+    <w:basedOn w:val="Normal"/>
+    <w:link w:val="FooterChar"/>
+    <w:uiPriority w:val="99"/>
+    <w:unhideWhenUsed/>
+    <w:rsid w:val="00050957"/>
+    <w:pPr>
+      <w:tabs>
+        <w:tab w:val="center" w:pos="4513"/>
+        <w:tab w:val="right" w:pos="9026"/>
+      </w:tabs>
+      <w:spacing w:after="0" w:line="240" w:lineRule="auto"/>
+    </w:pPr>
+  </w:style>
+  <w:style w:type="character" w:customStyle="1" w:styleId="FooterChar">
+    <w:name w:val="Footer Char"/>
+    <w:basedOn w:val="DefaultParagraphFont"/>
+    <w:link w:val="Footer"/>
+    <w:uiPriority w:val="99"/>
+    <w:rsid w:val="00050957"/>
+  </w:style>
 </w:styles>
 </file>
 
@@ -3688,7 +4975,7 @@
 </file>
 
 <file path=customXml/itemProps1.xml><?xml version="1.0" encoding="utf-8"?>
-<ds:datastoreItem xmlns:ds="http://schemas.openxmlformats.org/officeDocument/2006/customXml" ds:itemID="{38689A0C-4536-4350-999D-BCC291B2F9A5}">
+<ds:datastoreItem xmlns:ds="http://schemas.openxmlformats.org/officeDocument/2006/customXml" ds:itemID="{481B6177-77C1-43F3-82EE-3D47C668500A}">
   <ds:schemaRefs>
     <ds:schemaRef ds:uri="http://schemas.openxmlformats.org/officeDocument/2006/bibliography"/>
   </ds:schemaRefs>

</xml_diff>